<commit_message>
Updated gdd and how to play with new controller schemes, started with rough draft of the final presentation
</commit_message>
<xml_diff>
--- a/Design/Game Design Document.docx
+++ b/Design/Game Design Document.docx
@@ -1273,8 +1273,6 @@
           <w:t>7.1 Software Used</w:t>
         </w:r>
       </w:hyperlink>
-      <w:bookmarkStart w:id="1" w:name="_GoBack"/>
-      <w:bookmarkEnd w:id="1"/>
     </w:p>
     <w:p>
       <w:pPr>
@@ -1410,7 +1408,7 @@
       <w:r>
         <w:tab/>
       </w:r>
-      <w:bookmarkStart w:id="2" w:name="GeneralInformation"/>
+      <w:bookmarkStart w:id="1" w:name="GeneralInformation"/>
     </w:p>
     <w:p>
       <w:pPr>
@@ -1445,8 +1443,8 @@
           <w:u w:val="single"/>
         </w:rPr>
       </w:pPr>
-      <w:bookmarkStart w:id="3" w:name="Title"/>
-      <w:bookmarkEnd w:id="2"/>
+      <w:bookmarkStart w:id="2" w:name="Title"/>
+      <w:bookmarkEnd w:id="1"/>
       <w:r>
         <w:rPr>
           <w:b/>
@@ -1468,6 +1466,274 @@
         <w:t>Basics</w:t>
       </w:r>
     </w:p>
+    <w:bookmarkEnd w:id="2"/>
+    <w:p>
+      <w:pPr>
+        <w:ind w:left="360"/>
+        <w:rPr>
+          <w:sz w:val="24"/>
+          <w:szCs w:val="24"/>
+        </w:rPr>
+      </w:pPr>
+      <w:r>
+        <w:rPr>
+          <w:sz w:val="24"/>
+          <w:szCs w:val="24"/>
+        </w:rPr>
+        <w:t xml:space="preserve">Title: </w:t>
+      </w:r>
+      <w:r>
+        <w:rPr>
+          <w:sz w:val="24"/>
+          <w:szCs w:val="24"/>
+        </w:rPr>
+        <w:tab/>
+      </w:r>
+      <w:r>
+        <w:rPr>
+          <w:sz w:val="24"/>
+          <w:szCs w:val="24"/>
+        </w:rPr>
+        <w:tab/>
+      </w:r>
+      <w:r>
+        <w:rPr>
+          <w:sz w:val="24"/>
+          <w:szCs w:val="24"/>
+        </w:rPr>
+        <w:t>Asunder</w:t>
+      </w:r>
+    </w:p>
+    <w:p>
+      <w:pPr>
+        <w:ind w:left="360"/>
+        <w:rPr>
+          <w:sz w:val="24"/>
+          <w:szCs w:val="24"/>
+        </w:rPr>
+      </w:pPr>
+      <w:r>
+        <w:rPr>
+          <w:sz w:val="24"/>
+          <w:szCs w:val="24"/>
+        </w:rPr>
+        <w:t xml:space="preserve">Developer: </w:t>
+      </w:r>
+      <w:r>
+        <w:rPr>
+          <w:sz w:val="24"/>
+          <w:szCs w:val="24"/>
+        </w:rPr>
+        <w:tab/>
+        <w:t>Brain Drain Interactive</w:t>
+      </w:r>
+    </w:p>
+    <w:p>
+      <w:pPr>
+        <w:ind w:left="360"/>
+        <w:rPr>
+          <w:sz w:val="24"/>
+          <w:szCs w:val="24"/>
+        </w:rPr>
+      </w:pPr>
+      <w:r>
+        <w:rPr>
+          <w:sz w:val="24"/>
+          <w:szCs w:val="24"/>
+        </w:rPr>
+        <w:t xml:space="preserve">Question: </w:t>
+      </w:r>
+      <w:r>
+        <w:rPr>
+          <w:sz w:val="24"/>
+          <w:szCs w:val="24"/>
+        </w:rPr>
+        <w:tab/>
+      </w:r>
+      <w:r>
+        <w:rPr>
+          <w:sz w:val="24"/>
+          <w:szCs w:val="24"/>
+        </w:rPr>
+        <w:tab/>
+        <w:t>How deep is your love?</w:t>
+      </w:r>
+    </w:p>
+    <w:p>
+      <w:pPr>
+        <w:ind w:left="360"/>
+        <w:rPr>
+          <w:sz w:val="24"/>
+          <w:szCs w:val="24"/>
+        </w:rPr>
+      </w:pPr>
+      <w:r>
+        <w:rPr>
+          <w:sz w:val="24"/>
+          <w:szCs w:val="24"/>
+        </w:rPr>
+        <w:t xml:space="preserve">Genre: </w:t>
+      </w:r>
+      <w:r>
+        <w:rPr>
+          <w:sz w:val="24"/>
+          <w:szCs w:val="24"/>
+        </w:rPr>
+        <w:tab/>
+      </w:r>
+      <w:r>
+        <w:rPr>
+          <w:sz w:val="24"/>
+          <w:szCs w:val="24"/>
+        </w:rPr>
+        <w:tab/>
+        <w:t>Environmental puzzle game</w:t>
+      </w:r>
+    </w:p>
+    <w:p>
+      <w:pPr>
+        <w:ind w:left="360"/>
+        <w:rPr>
+          <w:sz w:val="24"/>
+          <w:szCs w:val="24"/>
+        </w:rPr>
+      </w:pPr>
+      <w:r>
+        <w:rPr>
+          <w:sz w:val="24"/>
+          <w:szCs w:val="24"/>
+        </w:rPr>
+        <w:t xml:space="preserve">Platform: </w:t>
+      </w:r>
+      <w:r>
+        <w:rPr>
+          <w:sz w:val="24"/>
+          <w:szCs w:val="24"/>
+        </w:rPr>
+        <w:tab/>
+      </w:r>
+      <w:r>
+        <w:rPr>
+          <w:sz w:val="24"/>
+          <w:szCs w:val="24"/>
+        </w:rPr>
+        <w:tab/>
+        <w:t>Personal computer (PC)</w:t>
+      </w:r>
+    </w:p>
+    <w:p>
+      <w:pPr>
+        <w:ind w:left="360"/>
+        <w:rPr>
+          <w:sz w:val="24"/>
+          <w:szCs w:val="24"/>
+        </w:rPr>
+      </w:pPr>
+      <w:r>
+        <w:rPr>
+          <w:sz w:val="24"/>
+          <w:szCs w:val="24"/>
+        </w:rPr>
+        <w:t xml:space="preserve">Format: </w:t>
+      </w:r>
+      <w:r>
+        <w:rPr>
+          <w:sz w:val="24"/>
+          <w:szCs w:val="24"/>
+        </w:rPr>
+        <w:tab/>
+      </w:r>
+      <w:r>
+        <w:rPr>
+          <w:sz w:val="24"/>
+          <w:szCs w:val="24"/>
+        </w:rPr>
+        <w:tab/>
+        <w:t>3D, third-person perspective</w:t>
+      </w:r>
+    </w:p>
+    <w:p>
+      <w:pPr>
+        <w:ind w:left="360"/>
+        <w:rPr>
+          <w:sz w:val="24"/>
+          <w:szCs w:val="24"/>
+        </w:rPr>
+      </w:pPr>
+    </w:p>
+    <w:p>
+      <w:pPr>
+        <w:ind w:left="360"/>
+        <w:rPr>
+          <w:b/>
+          <w:bCs/>
+          <w:sz w:val="24"/>
+          <w:szCs w:val="24"/>
+          <w:u w:val="single"/>
+        </w:rPr>
+      </w:pPr>
+      <w:bookmarkStart w:id="3" w:name="TargetAudience"/>
+      <w:r>
+        <w:rPr>
+          <w:b/>
+          <w:bCs/>
+          <w:sz w:val="24"/>
+          <w:szCs w:val="24"/>
+          <w:u w:val="single"/>
+        </w:rPr>
+        <w:t>1.</w:t>
+      </w:r>
+      <w:r>
+        <w:rPr>
+          <w:b/>
+          <w:bCs/>
+          <w:sz w:val="24"/>
+          <w:szCs w:val="24"/>
+          <w:u w:val="single"/>
+        </w:rPr>
+        <w:t>2</w:t>
+      </w:r>
+      <w:r>
+        <w:rPr>
+          <w:b/>
+          <w:bCs/>
+          <w:sz w:val="24"/>
+          <w:szCs w:val="24"/>
+          <w:u w:val="single"/>
+        </w:rPr>
+        <w:t xml:space="preserve"> </w:t>
+      </w:r>
+      <w:r>
+        <w:rPr>
+          <w:b/>
+          <w:bCs/>
+          <w:sz w:val="24"/>
+          <w:szCs w:val="24"/>
+          <w:u w:val="single"/>
+        </w:rPr>
+        <w:t xml:space="preserve">Target </w:t>
+      </w:r>
+      <w:r>
+        <w:rPr>
+          <w:b/>
+          <w:bCs/>
+          <w:sz w:val="24"/>
+          <w:szCs w:val="24"/>
+          <w:u w:val="single"/>
+        </w:rPr>
+        <w:t>A</w:t>
+      </w:r>
+      <w:r>
+        <w:rPr>
+          <w:b/>
+          <w:bCs/>
+          <w:sz w:val="24"/>
+          <w:szCs w:val="24"/>
+          <w:u w:val="single"/>
+        </w:rPr>
+        <w:t>udience</w:t>
+      </w:r>
+    </w:p>
     <w:bookmarkEnd w:id="3"/>
     <w:p>
       <w:pPr>
@@ -1482,199 +1748,143 @@
           <w:sz w:val="24"/>
           <w:szCs w:val="24"/>
         </w:rPr>
-        <w:t xml:space="preserve">Title: </w:t>
-      </w:r>
-      <w:r>
-        <w:rPr>
-          <w:sz w:val="24"/>
-          <w:szCs w:val="24"/>
-        </w:rPr>
-        <w:tab/>
-      </w:r>
-      <w:r>
-        <w:rPr>
-          <w:sz w:val="24"/>
-          <w:szCs w:val="24"/>
-        </w:rPr>
-        <w:tab/>
-      </w:r>
-      <w:r>
-        <w:rPr>
-          <w:sz w:val="24"/>
-          <w:szCs w:val="24"/>
-        </w:rPr>
-        <w:t>Asunder</w:t>
-      </w:r>
-    </w:p>
-    <w:p>
-      <w:pPr>
-        <w:ind w:left="360"/>
-        <w:rPr>
-          <w:sz w:val="24"/>
-          <w:szCs w:val="24"/>
-        </w:rPr>
-      </w:pPr>
-      <w:r>
-        <w:rPr>
-          <w:sz w:val="24"/>
-          <w:szCs w:val="24"/>
-        </w:rPr>
-        <w:t xml:space="preserve">Developer: </w:t>
-      </w:r>
-      <w:r>
-        <w:rPr>
-          <w:sz w:val="24"/>
-          <w:szCs w:val="24"/>
-        </w:rPr>
-        <w:tab/>
-        <w:t>Brain Drain Interactive</w:t>
-      </w:r>
-    </w:p>
-    <w:p>
-      <w:pPr>
-        <w:ind w:left="360"/>
-        <w:rPr>
-          <w:sz w:val="24"/>
-          <w:szCs w:val="24"/>
-        </w:rPr>
-      </w:pPr>
-      <w:r>
-        <w:rPr>
-          <w:sz w:val="24"/>
-          <w:szCs w:val="24"/>
-        </w:rPr>
-        <w:t xml:space="preserve">Question: </w:t>
-      </w:r>
-      <w:r>
-        <w:rPr>
-          <w:sz w:val="24"/>
-          <w:szCs w:val="24"/>
-        </w:rPr>
-        <w:tab/>
-      </w:r>
-      <w:r>
-        <w:rPr>
-          <w:sz w:val="24"/>
-          <w:szCs w:val="24"/>
-        </w:rPr>
-        <w:tab/>
-        <w:t>How deep is your love?</w:t>
-      </w:r>
-    </w:p>
-    <w:p>
-      <w:pPr>
-        <w:ind w:left="360"/>
-        <w:rPr>
-          <w:sz w:val="24"/>
-          <w:szCs w:val="24"/>
-        </w:rPr>
-      </w:pPr>
-      <w:r>
-        <w:rPr>
-          <w:sz w:val="24"/>
-          <w:szCs w:val="24"/>
-        </w:rPr>
-        <w:t xml:space="preserve">Genre: </w:t>
-      </w:r>
-      <w:r>
-        <w:rPr>
-          <w:sz w:val="24"/>
-          <w:szCs w:val="24"/>
-        </w:rPr>
-        <w:tab/>
-      </w:r>
-      <w:r>
-        <w:rPr>
-          <w:sz w:val="24"/>
-          <w:szCs w:val="24"/>
-        </w:rPr>
-        <w:tab/>
-        <w:t>Environmental puzzle game</w:t>
-      </w:r>
-    </w:p>
-    <w:p>
-      <w:pPr>
-        <w:ind w:left="360"/>
-        <w:rPr>
-          <w:sz w:val="24"/>
-          <w:szCs w:val="24"/>
-        </w:rPr>
-      </w:pPr>
-      <w:r>
-        <w:rPr>
-          <w:sz w:val="24"/>
-          <w:szCs w:val="24"/>
-        </w:rPr>
-        <w:t xml:space="preserve">Platform: </w:t>
-      </w:r>
-      <w:r>
-        <w:rPr>
-          <w:sz w:val="24"/>
-          <w:szCs w:val="24"/>
-        </w:rPr>
-        <w:tab/>
-      </w:r>
-      <w:r>
-        <w:rPr>
-          <w:sz w:val="24"/>
-          <w:szCs w:val="24"/>
-        </w:rPr>
-        <w:tab/>
-        <w:t>Personal computer (PC)</w:t>
-      </w:r>
-    </w:p>
-    <w:p>
-      <w:pPr>
-        <w:ind w:left="360"/>
-        <w:rPr>
-          <w:sz w:val="24"/>
-          <w:szCs w:val="24"/>
-        </w:rPr>
-      </w:pPr>
-      <w:r>
-        <w:rPr>
-          <w:sz w:val="24"/>
-          <w:szCs w:val="24"/>
-        </w:rPr>
-        <w:t xml:space="preserve">Format: </w:t>
-      </w:r>
-      <w:r>
-        <w:rPr>
-          <w:sz w:val="24"/>
-          <w:szCs w:val="24"/>
-        </w:rPr>
-        <w:tab/>
-      </w:r>
-      <w:r>
-        <w:rPr>
-          <w:sz w:val="24"/>
-          <w:szCs w:val="24"/>
-        </w:rPr>
-        <w:tab/>
-        <w:t>3D, third-person perspective</w:t>
-      </w:r>
-    </w:p>
-    <w:p>
-      <w:pPr>
-        <w:ind w:left="360"/>
-        <w:rPr>
-          <w:sz w:val="24"/>
-          <w:szCs w:val="24"/>
-        </w:rPr>
-      </w:pPr>
-    </w:p>
-    <w:p>
-      <w:pPr>
-        <w:ind w:left="360"/>
-        <w:rPr>
-          <w:b/>
-          <w:bCs/>
-          <w:sz w:val="24"/>
-          <w:szCs w:val="24"/>
-          <w:u w:val="single"/>
-        </w:rPr>
-      </w:pPr>
-      <w:bookmarkStart w:id="4" w:name="TargetAudience"/>
+        <w:t>Mid-core gamers</w:t>
+      </w:r>
+    </w:p>
+    <w:p>
+      <w:pPr>
+        <w:ind w:left="360"/>
+        <w:rPr>
+          <w:sz w:val="24"/>
+          <w:szCs w:val="24"/>
+        </w:rPr>
+      </w:pPr>
+      <w:r>
+        <w:rPr>
+          <w:sz w:val="24"/>
+          <w:szCs w:val="24"/>
+        </w:rPr>
+        <w:t>20 – 35 years</w:t>
+      </w:r>
+      <w:r>
+        <w:rPr>
+          <w:sz w:val="24"/>
+          <w:szCs w:val="24"/>
+        </w:rPr>
+        <w:t xml:space="preserve"> old</w:t>
+      </w:r>
+    </w:p>
+    <w:p>
+      <w:pPr>
+        <w:ind w:left="360"/>
+        <w:rPr>
+          <w:sz w:val="24"/>
+          <w:szCs w:val="24"/>
+        </w:rPr>
+      </w:pPr>
+      <w:r>
+        <w:rPr>
+          <w:sz w:val="24"/>
+          <w:szCs w:val="24"/>
+        </w:rPr>
+        <w:t>Prefer i</w:t>
+      </w:r>
+      <w:r>
+        <w:rPr>
+          <w:sz w:val="24"/>
+          <w:szCs w:val="24"/>
+        </w:rPr>
+        <w:t>mplicit storytelling</w:t>
+      </w:r>
+    </w:p>
+    <w:p>
+      <w:pPr>
+        <w:ind w:left="360"/>
+        <w:rPr>
+          <w:sz w:val="24"/>
+          <w:szCs w:val="24"/>
+        </w:rPr>
+      </w:pPr>
+      <w:r>
+        <w:rPr>
+          <w:sz w:val="24"/>
+          <w:szCs w:val="24"/>
+        </w:rPr>
+        <w:t>Interested in g</w:t>
+      </w:r>
+      <w:r>
+        <w:rPr>
+          <w:sz w:val="24"/>
+          <w:szCs w:val="24"/>
+        </w:rPr>
+        <w:t>ame</w:t>
+      </w:r>
+      <w:r>
+        <w:rPr>
+          <w:sz w:val="24"/>
+          <w:szCs w:val="24"/>
+        </w:rPr>
+        <w:t>s</w:t>
+      </w:r>
+      <w:r>
+        <w:rPr>
+          <w:sz w:val="24"/>
+          <w:szCs w:val="24"/>
+        </w:rPr>
+        <w:t xml:space="preserve"> about</w:t>
+      </w:r>
+      <w:r>
+        <w:rPr>
+          <w:sz w:val="24"/>
+          <w:szCs w:val="24"/>
+        </w:rPr>
+        <w:t xml:space="preserve"> the</w:t>
+      </w:r>
+      <w:r>
+        <w:rPr>
+          <w:sz w:val="24"/>
+          <w:szCs w:val="24"/>
+        </w:rPr>
+        <w:t xml:space="preserve"> mind</w:t>
+      </w:r>
+    </w:p>
+    <w:p>
+      <w:pPr>
+        <w:ind w:firstLine="360"/>
+        <w:rPr>
+          <w:sz w:val="24"/>
+          <w:szCs w:val="24"/>
+        </w:rPr>
+      </w:pPr>
+      <w:r>
+        <w:rPr>
+          <w:sz w:val="24"/>
+          <w:szCs w:val="24"/>
+        </w:rPr>
+        <w:t>Do not need to have a lot of leisure time</w:t>
+      </w:r>
+    </w:p>
+    <w:p>
+      <w:pPr>
+        <w:ind w:left="360"/>
+        <w:rPr>
+          <w:b/>
+          <w:bCs/>
+          <w:sz w:val="24"/>
+          <w:szCs w:val="24"/>
+          <w:u w:val="single"/>
+        </w:rPr>
+      </w:pPr>
+    </w:p>
+    <w:p>
+      <w:pPr>
+        <w:ind w:left="360"/>
+        <w:rPr>
+          <w:sz w:val="24"/>
+          <w:szCs w:val="24"/>
+        </w:rPr>
+      </w:pPr>
+      <w:bookmarkStart w:id="4" w:name="ThemesGeneral"/>
       <w:r>
         <w:rPr>
           <w:b/>
@@ -1693,7 +1903,7 @@
           <w:szCs w:val="24"/>
           <w:u w:val="single"/>
         </w:rPr>
-        <w:t>2</w:t>
+        <w:t>3</w:t>
       </w:r>
       <w:r>
         <w:rPr>
@@ -1713,232 +1923,20 @@
           <w:szCs w:val="24"/>
           <w:u w:val="single"/>
         </w:rPr>
-        <w:t xml:space="preserve">Target </w:t>
-      </w:r>
-      <w:r>
-        <w:rPr>
-          <w:b/>
-          <w:bCs/>
-          <w:sz w:val="24"/>
-          <w:szCs w:val="24"/>
-          <w:u w:val="single"/>
-        </w:rPr>
-        <w:t>A</w:t>
-      </w:r>
-      <w:r>
-        <w:rPr>
-          <w:b/>
-          <w:bCs/>
-          <w:sz w:val="24"/>
-          <w:szCs w:val="24"/>
-          <w:u w:val="single"/>
-        </w:rPr>
-        <w:t>udience</w:t>
+        <w:t>Theme</w:t>
+      </w:r>
+      <w:r>
+        <w:rPr>
+          <w:b/>
+          <w:bCs/>
+          <w:sz w:val="24"/>
+          <w:szCs w:val="24"/>
+          <w:u w:val="single"/>
+        </w:rPr>
+        <w:t>s</w:t>
       </w:r>
     </w:p>
     <w:bookmarkEnd w:id="4"/>
-    <w:p>
-      <w:pPr>
-        <w:ind w:left="360"/>
-        <w:rPr>
-          <w:sz w:val="24"/>
-          <w:szCs w:val="24"/>
-        </w:rPr>
-      </w:pPr>
-      <w:r>
-        <w:rPr>
-          <w:sz w:val="24"/>
-          <w:szCs w:val="24"/>
-        </w:rPr>
-        <w:t>Mid-core gamers</w:t>
-      </w:r>
-    </w:p>
-    <w:p>
-      <w:pPr>
-        <w:ind w:left="360"/>
-        <w:rPr>
-          <w:sz w:val="24"/>
-          <w:szCs w:val="24"/>
-        </w:rPr>
-      </w:pPr>
-      <w:r>
-        <w:rPr>
-          <w:sz w:val="24"/>
-          <w:szCs w:val="24"/>
-        </w:rPr>
-        <w:t>20 – 35 years</w:t>
-      </w:r>
-      <w:r>
-        <w:rPr>
-          <w:sz w:val="24"/>
-          <w:szCs w:val="24"/>
-        </w:rPr>
-        <w:t xml:space="preserve"> old</w:t>
-      </w:r>
-    </w:p>
-    <w:p>
-      <w:pPr>
-        <w:ind w:left="360"/>
-        <w:rPr>
-          <w:sz w:val="24"/>
-          <w:szCs w:val="24"/>
-        </w:rPr>
-      </w:pPr>
-      <w:r>
-        <w:rPr>
-          <w:sz w:val="24"/>
-          <w:szCs w:val="24"/>
-        </w:rPr>
-        <w:t>Prefer i</w:t>
-      </w:r>
-      <w:r>
-        <w:rPr>
-          <w:sz w:val="24"/>
-          <w:szCs w:val="24"/>
-        </w:rPr>
-        <w:t>mplicit storytelling</w:t>
-      </w:r>
-    </w:p>
-    <w:p>
-      <w:pPr>
-        <w:ind w:left="360"/>
-        <w:rPr>
-          <w:sz w:val="24"/>
-          <w:szCs w:val="24"/>
-        </w:rPr>
-      </w:pPr>
-      <w:r>
-        <w:rPr>
-          <w:sz w:val="24"/>
-          <w:szCs w:val="24"/>
-        </w:rPr>
-        <w:t>Interested in g</w:t>
-      </w:r>
-      <w:r>
-        <w:rPr>
-          <w:sz w:val="24"/>
-          <w:szCs w:val="24"/>
-        </w:rPr>
-        <w:t>ame</w:t>
-      </w:r>
-      <w:r>
-        <w:rPr>
-          <w:sz w:val="24"/>
-          <w:szCs w:val="24"/>
-        </w:rPr>
-        <w:t>s</w:t>
-      </w:r>
-      <w:r>
-        <w:rPr>
-          <w:sz w:val="24"/>
-          <w:szCs w:val="24"/>
-        </w:rPr>
-        <w:t xml:space="preserve"> about</w:t>
-      </w:r>
-      <w:r>
-        <w:rPr>
-          <w:sz w:val="24"/>
-          <w:szCs w:val="24"/>
-        </w:rPr>
-        <w:t xml:space="preserve"> the</w:t>
-      </w:r>
-      <w:r>
-        <w:rPr>
-          <w:sz w:val="24"/>
-          <w:szCs w:val="24"/>
-        </w:rPr>
-        <w:t xml:space="preserve"> mind</w:t>
-      </w:r>
-    </w:p>
-    <w:p>
-      <w:pPr>
-        <w:ind w:firstLine="360"/>
-        <w:rPr>
-          <w:sz w:val="24"/>
-          <w:szCs w:val="24"/>
-        </w:rPr>
-      </w:pPr>
-      <w:r>
-        <w:rPr>
-          <w:sz w:val="24"/>
-          <w:szCs w:val="24"/>
-        </w:rPr>
-        <w:t>Do not need to have a lot of leisure time</w:t>
-      </w:r>
-    </w:p>
-    <w:p>
-      <w:pPr>
-        <w:ind w:left="360"/>
-        <w:rPr>
-          <w:b/>
-          <w:bCs/>
-          <w:sz w:val="24"/>
-          <w:szCs w:val="24"/>
-          <w:u w:val="single"/>
-        </w:rPr>
-      </w:pPr>
-    </w:p>
-    <w:p>
-      <w:pPr>
-        <w:ind w:left="360"/>
-        <w:rPr>
-          <w:sz w:val="24"/>
-          <w:szCs w:val="24"/>
-        </w:rPr>
-      </w:pPr>
-      <w:bookmarkStart w:id="5" w:name="ThemesGeneral"/>
-      <w:r>
-        <w:rPr>
-          <w:b/>
-          <w:bCs/>
-          <w:sz w:val="24"/>
-          <w:szCs w:val="24"/>
-          <w:u w:val="single"/>
-        </w:rPr>
-        <w:t>1.</w:t>
-      </w:r>
-      <w:r>
-        <w:rPr>
-          <w:b/>
-          <w:bCs/>
-          <w:sz w:val="24"/>
-          <w:szCs w:val="24"/>
-          <w:u w:val="single"/>
-        </w:rPr>
-        <w:t>3</w:t>
-      </w:r>
-      <w:r>
-        <w:rPr>
-          <w:b/>
-          <w:bCs/>
-          <w:sz w:val="24"/>
-          <w:szCs w:val="24"/>
-          <w:u w:val="single"/>
-        </w:rPr>
-        <w:t xml:space="preserve"> </w:t>
-      </w:r>
-      <w:r>
-        <w:rPr>
-          <w:b/>
-          <w:bCs/>
-          <w:sz w:val="24"/>
-          <w:szCs w:val="24"/>
-          <w:u w:val="single"/>
-        </w:rPr>
-        <w:t>Theme</w:t>
-      </w:r>
-      <w:r>
-        <w:rPr>
-          <w:b/>
-          <w:bCs/>
-          <w:sz w:val="24"/>
-          <w:szCs w:val="24"/>
-          <w:u w:val="single"/>
-        </w:rPr>
-        <w:t>s</w:t>
-      </w:r>
-    </w:p>
-    <w:bookmarkEnd w:id="5"/>
     <w:p>
       <w:pPr>
         <w:ind w:left="360"/>
@@ -2024,7 +2022,7 @@
           <w:u w:val="single"/>
         </w:rPr>
       </w:pPr>
-      <w:bookmarkStart w:id="6" w:name="Summary"/>
+      <w:bookmarkStart w:id="5" w:name="Summary"/>
       <w:r>
         <w:rPr>
           <w:b/>
@@ -2066,7 +2064,7 @@
         <w:t>Summary</w:t>
       </w:r>
     </w:p>
-    <w:bookmarkEnd w:id="6"/>
+    <w:bookmarkEnd w:id="5"/>
     <w:p>
       <w:pPr>
         <w:ind w:left="360"/>
@@ -2252,7 +2250,7 @@
           <w:szCs w:val="32"/>
         </w:rPr>
       </w:pPr>
-      <w:bookmarkStart w:id="7" w:name="PositionInMediaHistory"/>
+      <w:bookmarkStart w:id="6" w:name="PositionInMediaHistory"/>
       <w:r>
         <w:rPr>
           <w:rFonts w:cstheme="minorHAnsi"/>
@@ -2292,8 +2290,8 @@
           <w:u w:val="single"/>
         </w:rPr>
       </w:pPr>
-      <w:bookmarkStart w:id="8" w:name="Influences"/>
-      <w:bookmarkEnd w:id="7"/>
+      <w:bookmarkStart w:id="7" w:name="Influences"/>
+      <w:bookmarkEnd w:id="6"/>
       <w:r>
         <w:rPr>
           <w:b/>
@@ -2315,7 +2313,7 @@
         <w:t>Influences</w:t>
       </w:r>
     </w:p>
-    <w:bookmarkEnd w:id="8"/>
+    <w:bookmarkEnd w:id="7"/>
     <w:p>
       <w:pPr>
         <w:ind w:left="360"/>
@@ -2516,7 +2514,7 @@
           <w:u w:val="single"/>
         </w:rPr>
       </w:pPr>
-      <w:bookmarkStart w:id="9" w:name="FollowedTrends"/>
+      <w:bookmarkStart w:id="8" w:name="FollowedTrends"/>
       <w:r>
         <w:rPr>
           <w:b/>
@@ -2528,118 +2526,118 @@
         <w:t>2.2 Followed Trends</w:t>
       </w:r>
     </w:p>
+    <w:bookmarkEnd w:id="8"/>
+    <w:p>
+      <w:pPr>
+        <w:ind w:left="360"/>
+        <w:rPr>
+          <w:sz w:val="24"/>
+          <w:szCs w:val="24"/>
+        </w:rPr>
+      </w:pPr>
+      <w:r>
+        <w:rPr>
+          <w:sz w:val="24"/>
+          <w:szCs w:val="24"/>
+        </w:rPr>
+        <w:t>Use of the protagonist’s mind as the setting of the game world</w:t>
+      </w:r>
+    </w:p>
+    <w:p>
+      <w:pPr>
+        <w:ind w:left="360"/>
+        <w:rPr>
+          <w:sz w:val="24"/>
+          <w:szCs w:val="24"/>
+        </w:rPr>
+      </w:pPr>
+      <w:r>
+        <w:rPr>
+          <w:sz w:val="24"/>
+          <w:szCs w:val="24"/>
+        </w:rPr>
+        <w:t>Focus on visual storytelling</w:t>
+      </w:r>
+    </w:p>
+    <w:p>
+      <w:pPr>
+        <w:ind w:left="360"/>
+        <w:rPr>
+          <w:sz w:val="24"/>
+          <w:szCs w:val="24"/>
+        </w:rPr>
+      </w:pPr>
+      <w:r>
+        <w:rPr>
+          <w:sz w:val="24"/>
+          <w:szCs w:val="24"/>
+        </w:rPr>
+        <w:t>Dealing with issues of mental health (specifically self-acceptance)</w:t>
+      </w:r>
+    </w:p>
+    <w:p>
+      <w:pPr>
+        <w:ind w:left="360"/>
+        <w:rPr>
+          <w:sz w:val="24"/>
+          <w:szCs w:val="24"/>
+        </w:rPr>
+      </w:pPr>
+    </w:p>
+    <w:p>
+      <w:pPr>
+        <w:ind w:left="360"/>
+        <w:rPr>
+          <w:b/>
+          <w:bCs/>
+          <w:sz w:val="24"/>
+          <w:szCs w:val="24"/>
+          <w:u w:val="single"/>
+        </w:rPr>
+      </w:pPr>
+      <w:bookmarkStart w:id="9" w:name="UniqueSellingPoints"/>
+      <w:r>
+        <w:rPr>
+          <w:b/>
+          <w:bCs/>
+          <w:sz w:val="24"/>
+          <w:szCs w:val="24"/>
+          <w:u w:val="single"/>
+        </w:rPr>
+        <w:t>2.</w:t>
+      </w:r>
+      <w:r>
+        <w:rPr>
+          <w:b/>
+          <w:bCs/>
+          <w:sz w:val="24"/>
+          <w:szCs w:val="24"/>
+          <w:u w:val="single"/>
+        </w:rPr>
+        <w:t>3</w:t>
+      </w:r>
+      <w:r>
+        <w:rPr>
+          <w:b/>
+          <w:bCs/>
+          <w:sz w:val="24"/>
+          <w:szCs w:val="24"/>
+          <w:u w:val="single"/>
+        </w:rPr>
+        <w:t xml:space="preserve"> </w:t>
+      </w:r>
+      <w:r>
+        <w:rPr>
+          <w:b/>
+          <w:bCs/>
+          <w:sz w:val="24"/>
+          <w:szCs w:val="24"/>
+          <w:u w:val="single"/>
+        </w:rPr>
+        <w:t>Unique Selling Points</w:t>
+      </w:r>
+    </w:p>
     <w:bookmarkEnd w:id="9"/>
-    <w:p>
-      <w:pPr>
-        <w:ind w:left="360"/>
-        <w:rPr>
-          <w:sz w:val="24"/>
-          <w:szCs w:val="24"/>
-        </w:rPr>
-      </w:pPr>
-      <w:r>
-        <w:rPr>
-          <w:sz w:val="24"/>
-          <w:szCs w:val="24"/>
-        </w:rPr>
-        <w:t>Use of the protagonist’s mind as the setting of the game world</w:t>
-      </w:r>
-    </w:p>
-    <w:p>
-      <w:pPr>
-        <w:ind w:left="360"/>
-        <w:rPr>
-          <w:sz w:val="24"/>
-          <w:szCs w:val="24"/>
-        </w:rPr>
-      </w:pPr>
-      <w:r>
-        <w:rPr>
-          <w:sz w:val="24"/>
-          <w:szCs w:val="24"/>
-        </w:rPr>
-        <w:t>Focus on visual storytelling</w:t>
-      </w:r>
-    </w:p>
-    <w:p>
-      <w:pPr>
-        <w:ind w:left="360"/>
-        <w:rPr>
-          <w:sz w:val="24"/>
-          <w:szCs w:val="24"/>
-        </w:rPr>
-      </w:pPr>
-      <w:r>
-        <w:rPr>
-          <w:sz w:val="24"/>
-          <w:szCs w:val="24"/>
-        </w:rPr>
-        <w:t>Dealing with issues of mental health (specifically self-acceptance)</w:t>
-      </w:r>
-    </w:p>
-    <w:p>
-      <w:pPr>
-        <w:ind w:left="360"/>
-        <w:rPr>
-          <w:sz w:val="24"/>
-          <w:szCs w:val="24"/>
-        </w:rPr>
-      </w:pPr>
-    </w:p>
-    <w:p>
-      <w:pPr>
-        <w:ind w:left="360"/>
-        <w:rPr>
-          <w:b/>
-          <w:bCs/>
-          <w:sz w:val="24"/>
-          <w:szCs w:val="24"/>
-          <w:u w:val="single"/>
-        </w:rPr>
-      </w:pPr>
-      <w:bookmarkStart w:id="10" w:name="UniqueSellingPoints"/>
-      <w:r>
-        <w:rPr>
-          <w:b/>
-          <w:bCs/>
-          <w:sz w:val="24"/>
-          <w:szCs w:val="24"/>
-          <w:u w:val="single"/>
-        </w:rPr>
-        <w:t>2.</w:t>
-      </w:r>
-      <w:r>
-        <w:rPr>
-          <w:b/>
-          <w:bCs/>
-          <w:sz w:val="24"/>
-          <w:szCs w:val="24"/>
-          <w:u w:val="single"/>
-        </w:rPr>
-        <w:t>3</w:t>
-      </w:r>
-      <w:r>
-        <w:rPr>
-          <w:b/>
-          <w:bCs/>
-          <w:sz w:val="24"/>
-          <w:szCs w:val="24"/>
-          <w:u w:val="single"/>
-        </w:rPr>
-        <w:t xml:space="preserve"> </w:t>
-      </w:r>
-      <w:r>
-        <w:rPr>
-          <w:b/>
-          <w:bCs/>
-          <w:sz w:val="24"/>
-          <w:szCs w:val="24"/>
-          <w:u w:val="single"/>
-        </w:rPr>
-        <w:t>Unique Selling Points</w:t>
-      </w:r>
-    </w:p>
-    <w:bookmarkEnd w:id="10"/>
     <w:p>
       <w:pPr>
         <w:ind w:firstLine="360"/>
@@ -2817,7 +2815,7 @@
           <w:szCs w:val="32"/>
         </w:rPr>
       </w:pPr>
-      <w:bookmarkStart w:id="11" w:name="Narrative"/>
+      <w:bookmarkStart w:id="10" w:name="Narrative"/>
       <w:r>
         <w:rPr>
           <w:rFonts w:cstheme="minorHAnsi"/>
@@ -2857,7 +2855,7 @@
           <w:u w:val="single"/>
         </w:rPr>
       </w:pPr>
-      <w:bookmarkStart w:id="12" w:name="ModeOfStorytelling"/>
+      <w:bookmarkStart w:id="11" w:name="ModeOfStorytelling"/>
       <w:r>
         <w:rPr>
           <w:b/>
@@ -2869,7 +2867,7 @@
         <w:t>3.1 Mode of Storytelling</w:t>
       </w:r>
     </w:p>
-    <w:bookmarkEnd w:id="12"/>
+    <w:bookmarkEnd w:id="11"/>
     <w:p>
       <w:pPr>
         <w:ind w:left="360"/>
@@ -3037,8 +3035,8 @@
           <w:u w:val="single"/>
         </w:rPr>
       </w:pPr>
-      <w:bookmarkStart w:id="13" w:name="Premise"/>
-      <w:bookmarkEnd w:id="11"/>
+      <w:bookmarkStart w:id="12" w:name="Premise"/>
+      <w:bookmarkEnd w:id="10"/>
       <w:r>
         <w:rPr>
           <w:b/>
@@ -3080,153 +3078,153 @@
         <w:t>Premise</w:t>
       </w:r>
     </w:p>
+    <w:bookmarkEnd w:id="12"/>
+    <w:p>
+      <w:pPr>
+        <w:ind w:left="360"/>
+        <w:rPr>
+          <w:sz w:val="24"/>
+          <w:szCs w:val="24"/>
+        </w:rPr>
+      </w:pPr>
+      <w:r>
+        <w:rPr>
+          <w:sz w:val="24"/>
+          <w:szCs w:val="24"/>
+        </w:rPr>
+        <w:t>Game takes place in the mind of a broken person lacking self-acceptance</w:t>
+      </w:r>
+    </w:p>
+    <w:p>
+      <w:pPr>
+        <w:ind w:left="360"/>
+        <w:rPr>
+          <w:sz w:val="24"/>
+          <w:szCs w:val="24"/>
+        </w:rPr>
+      </w:pPr>
+      <w:r>
+        <w:rPr>
+          <w:sz w:val="24"/>
+          <w:szCs w:val="24"/>
+        </w:rPr>
+        <w:t xml:space="preserve">Lack of self-acceptance is related to past incidents where </w:t>
+      </w:r>
+      <w:r>
+        <w:rPr>
+          <w:sz w:val="24"/>
+          <w:szCs w:val="24"/>
+        </w:rPr>
+        <w:t>the main character</w:t>
+      </w:r>
+      <w:r>
+        <w:rPr>
+          <w:sz w:val="24"/>
+          <w:szCs w:val="24"/>
+        </w:rPr>
+        <w:t xml:space="preserve"> burdened themselves with guilt</w:t>
+      </w:r>
+    </w:p>
+    <w:p>
+      <w:pPr>
+        <w:ind w:left="360"/>
+        <w:rPr>
+          <w:sz w:val="24"/>
+          <w:szCs w:val="24"/>
+        </w:rPr>
+      </w:pPr>
+      <w:r>
+        <w:rPr>
+          <w:sz w:val="24"/>
+          <w:szCs w:val="24"/>
+        </w:rPr>
+        <w:t>The protagonist</w:t>
+      </w:r>
+      <w:r>
+        <w:rPr>
+          <w:sz w:val="24"/>
+          <w:szCs w:val="24"/>
+        </w:rPr>
+        <w:t xml:space="preserve"> has to heal themselves by working through </w:t>
+      </w:r>
+      <w:r>
+        <w:rPr>
+          <w:sz w:val="24"/>
+          <w:szCs w:val="24"/>
+        </w:rPr>
+        <w:t xml:space="preserve">memories related to a “loss” of a particular body part representing a flaw of the </w:t>
+      </w:r>
+      <w:r>
+        <w:rPr>
+          <w:sz w:val="24"/>
+          <w:szCs w:val="24"/>
+        </w:rPr>
+        <w:t>main character</w:t>
+      </w:r>
+    </w:p>
+    <w:p>
+      <w:pPr>
+        <w:ind w:left="360"/>
+        <w:rPr>
+          <w:sz w:val="24"/>
+          <w:szCs w:val="24"/>
+        </w:rPr>
+      </w:pPr>
+    </w:p>
+    <w:p>
+      <w:pPr>
+        <w:ind w:left="360"/>
+        <w:rPr>
+          <w:b/>
+          <w:bCs/>
+          <w:sz w:val="24"/>
+          <w:szCs w:val="24"/>
+          <w:u w:val="single"/>
+        </w:rPr>
+      </w:pPr>
+      <w:bookmarkStart w:id="13" w:name="Characters"/>
+      <w:r>
+        <w:rPr>
+          <w:b/>
+          <w:bCs/>
+          <w:sz w:val="24"/>
+          <w:szCs w:val="24"/>
+          <w:u w:val="single"/>
+        </w:rPr>
+        <w:t>3.</w:t>
+      </w:r>
+      <w:r>
+        <w:rPr>
+          <w:b/>
+          <w:bCs/>
+          <w:sz w:val="24"/>
+          <w:szCs w:val="24"/>
+          <w:u w:val="single"/>
+        </w:rPr>
+        <w:t>3</w:t>
+      </w:r>
+      <w:r>
+        <w:rPr>
+          <w:b/>
+          <w:bCs/>
+          <w:sz w:val="24"/>
+          <w:szCs w:val="24"/>
+          <w:u w:val="single"/>
+        </w:rPr>
+        <w:t xml:space="preserve"> </w:t>
+      </w:r>
+      <w:r>
+        <w:rPr>
+          <w:b/>
+          <w:bCs/>
+          <w:sz w:val="24"/>
+          <w:szCs w:val="24"/>
+          <w:u w:val="single"/>
+        </w:rPr>
+        <w:t>Characters</w:t>
+      </w:r>
+    </w:p>
     <w:bookmarkEnd w:id="13"/>
-    <w:p>
-      <w:pPr>
-        <w:ind w:left="360"/>
-        <w:rPr>
-          <w:sz w:val="24"/>
-          <w:szCs w:val="24"/>
-        </w:rPr>
-      </w:pPr>
-      <w:r>
-        <w:rPr>
-          <w:sz w:val="24"/>
-          <w:szCs w:val="24"/>
-        </w:rPr>
-        <w:t>Game takes place in the mind of a broken person lacking self-acceptance</w:t>
-      </w:r>
-    </w:p>
-    <w:p>
-      <w:pPr>
-        <w:ind w:left="360"/>
-        <w:rPr>
-          <w:sz w:val="24"/>
-          <w:szCs w:val="24"/>
-        </w:rPr>
-      </w:pPr>
-      <w:r>
-        <w:rPr>
-          <w:sz w:val="24"/>
-          <w:szCs w:val="24"/>
-        </w:rPr>
-        <w:t xml:space="preserve">Lack of self-acceptance is related to past incidents where </w:t>
-      </w:r>
-      <w:r>
-        <w:rPr>
-          <w:sz w:val="24"/>
-          <w:szCs w:val="24"/>
-        </w:rPr>
-        <w:t>the main character</w:t>
-      </w:r>
-      <w:r>
-        <w:rPr>
-          <w:sz w:val="24"/>
-          <w:szCs w:val="24"/>
-        </w:rPr>
-        <w:t xml:space="preserve"> burdened themselves with guilt</w:t>
-      </w:r>
-    </w:p>
-    <w:p>
-      <w:pPr>
-        <w:ind w:left="360"/>
-        <w:rPr>
-          <w:sz w:val="24"/>
-          <w:szCs w:val="24"/>
-        </w:rPr>
-      </w:pPr>
-      <w:r>
-        <w:rPr>
-          <w:sz w:val="24"/>
-          <w:szCs w:val="24"/>
-        </w:rPr>
-        <w:t>The protagonist</w:t>
-      </w:r>
-      <w:r>
-        <w:rPr>
-          <w:sz w:val="24"/>
-          <w:szCs w:val="24"/>
-        </w:rPr>
-        <w:t xml:space="preserve"> has to heal themselves by working through </w:t>
-      </w:r>
-      <w:r>
-        <w:rPr>
-          <w:sz w:val="24"/>
-          <w:szCs w:val="24"/>
-        </w:rPr>
-        <w:t xml:space="preserve">memories related to a “loss” of a particular body part representing a flaw of the </w:t>
-      </w:r>
-      <w:r>
-        <w:rPr>
-          <w:sz w:val="24"/>
-          <w:szCs w:val="24"/>
-        </w:rPr>
-        <w:t>main character</w:t>
-      </w:r>
-    </w:p>
-    <w:p>
-      <w:pPr>
-        <w:ind w:left="360"/>
-        <w:rPr>
-          <w:sz w:val="24"/>
-          <w:szCs w:val="24"/>
-        </w:rPr>
-      </w:pPr>
-    </w:p>
-    <w:p>
-      <w:pPr>
-        <w:ind w:left="360"/>
-        <w:rPr>
-          <w:b/>
-          <w:bCs/>
-          <w:sz w:val="24"/>
-          <w:szCs w:val="24"/>
-          <w:u w:val="single"/>
-        </w:rPr>
-      </w:pPr>
-      <w:bookmarkStart w:id="14" w:name="Characters"/>
-      <w:r>
-        <w:rPr>
-          <w:b/>
-          <w:bCs/>
-          <w:sz w:val="24"/>
-          <w:szCs w:val="24"/>
-          <w:u w:val="single"/>
-        </w:rPr>
-        <w:t>3.</w:t>
-      </w:r>
-      <w:r>
-        <w:rPr>
-          <w:b/>
-          <w:bCs/>
-          <w:sz w:val="24"/>
-          <w:szCs w:val="24"/>
-          <w:u w:val="single"/>
-        </w:rPr>
-        <w:t>3</w:t>
-      </w:r>
-      <w:r>
-        <w:rPr>
-          <w:b/>
-          <w:bCs/>
-          <w:sz w:val="24"/>
-          <w:szCs w:val="24"/>
-          <w:u w:val="single"/>
-        </w:rPr>
-        <w:t xml:space="preserve"> </w:t>
-      </w:r>
-      <w:r>
-        <w:rPr>
-          <w:b/>
-          <w:bCs/>
-          <w:sz w:val="24"/>
-          <w:szCs w:val="24"/>
-          <w:u w:val="single"/>
-        </w:rPr>
-        <w:t>Characters</w:t>
-      </w:r>
-    </w:p>
-    <w:bookmarkEnd w:id="14"/>
     <w:p>
       <w:pPr>
         <w:ind w:left="360"/>
@@ -3298,7 +3296,7 @@
           <w:u w:val="single"/>
         </w:rPr>
       </w:pPr>
-      <w:bookmarkStart w:id="15" w:name="Plot"/>
+      <w:bookmarkStart w:id="14" w:name="Plot"/>
       <w:r>
         <w:rPr>
           <w:b/>
@@ -3340,6 +3338,252 @@
         <w:t>Plot</w:t>
       </w:r>
     </w:p>
+    <w:bookmarkEnd w:id="14"/>
+    <w:p>
+      <w:pPr>
+        <w:ind w:left="360"/>
+        <w:rPr>
+          <w:sz w:val="24"/>
+          <w:szCs w:val="24"/>
+        </w:rPr>
+      </w:pPr>
+      <w:r>
+        <w:rPr>
+          <w:sz w:val="24"/>
+          <w:szCs w:val="24"/>
+        </w:rPr>
+        <w:t>Protagonist</w:t>
+      </w:r>
+      <w:r>
+        <w:rPr>
+          <w:sz w:val="24"/>
+          <w:szCs w:val="24"/>
+        </w:rPr>
+        <w:t xml:space="preserve"> sets out to find and reassemble the</w:t>
+      </w:r>
+      <w:r>
+        <w:rPr>
+          <w:sz w:val="24"/>
+          <w:szCs w:val="24"/>
+        </w:rPr>
+        <w:t>ir</w:t>
+      </w:r>
+      <w:r>
+        <w:rPr>
+          <w:sz w:val="24"/>
+          <w:szCs w:val="24"/>
+        </w:rPr>
+        <w:t xml:space="preserve"> missing body parts</w:t>
+      </w:r>
+    </w:p>
+    <w:p>
+      <w:pPr>
+        <w:ind w:left="360"/>
+        <w:rPr>
+          <w:sz w:val="24"/>
+          <w:szCs w:val="24"/>
+        </w:rPr>
+      </w:pPr>
+      <w:r>
+        <w:rPr>
+          <w:sz w:val="24"/>
+          <w:szCs w:val="24"/>
+        </w:rPr>
+        <w:t>They</w:t>
+      </w:r>
+      <w:r>
+        <w:rPr>
+          <w:sz w:val="24"/>
+          <w:szCs w:val="24"/>
+        </w:rPr>
+        <w:t xml:space="preserve"> start with </w:t>
+      </w:r>
+      <w:r>
+        <w:rPr>
+          <w:sz w:val="24"/>
+          <w:szCs w:val="24"/>
+        </w:rPr>
+        <w:t>just their head, find the</w:t>
+      </w:r>
+      <w:r>
+        <w:rPr>
+          <w:sz w:val="24"/>
+          <w:szCs w:val="24"/>
+        </w:rPr>
+        <w:t xml:space="preserve"> legs, then </w:t>
+      </w:r>
+      <w:r>
+        <w:rPr>
+          <w:sz w:val="24"/>
+          <w:szCs w:val="24"/>
+        </w:rPr>
+        <w:t xml:space="preserve">their </w:t>
+      </w:r>
+      <w:r>
+        <w:rPr>
+          <w:sz w:val="24"/>
+          <w:szCs w:val="24"/>
+        </w:rPr>
+        <w:t xml:space="preserve">torso, and finally </w:t>
+      </w:r>
+      <w:r>
+        <w:rPr>
+          <w:sz w:val="24"/>
+          <w:szCs w:val="24"/>
+        </w:rPr>
+        <w:t>their</w:t>
+      </w:r>
+      <w:r>
+        <w:rPr>
+          <w:sz w:val="24"/>
+          <w:szCs w:val="24"/>
+        </w:rPr>
+        <w:t xml:space="preserve"> arms</w:t>
+      </w:r>
+    </w:p>
+    <w:p>
+      <w:pPr>
+        <w:ind w:left="360"/>
+        <w:rPr>
+          <w:sz w:val="24"/>
+          <w:szCs w:val="24"/>
+        </w:rPr>
+      </w:pPr>
+      <w:r>
+        <w:rPr>
+          <w:sz w:val="24"/>
+          <w:szCs w:val="24"/>
+        </w:rPr>
+        <w:t>With every found body part, they gain a new ability that helps them progress and unlock another area</w:t>
+      </w:r>
+    </w:p>
+    <w:p>
+      <w:pPr>
+        <w:ind w:left="360"/>
+        <w:rPr>
+          <w:sz w:val="24"/>
+          <w:szCs w:val="24"/>
+        </w:rPr>
+      </w:pPr>
+      <w:r>
+        <w:rPr>
+          <w:sz w:val="24"/>
+          <w:szCs w:val="24"/>
+        </w:rPr>
+        <w:t xml:space="preserve">At the end, </w:t>
+      </w:r>
+      <w:r>
+        <w:rPr>
+          <w:sz w:val="24"/>
+          <w:szCs w:val="24"/>
+        </w:rPr>
+        <w:t>they</w:t>
+      </w:r>
+      <w:r>
+        <w:rPr>
+          <w:sz w:val="24"/>
+          <w:szCs w:val="24"/>
+        </w:rPr>
+        <w:t xml:space="preserve"> </w:t>
+      </w:r>
+      <w:r>
+        <w:rPr>
+          <w:sz w:val="24"/>
+          <w:szCs w:val="24"/>
+        </w:rPr>
+        <w:t>are</w:t>
+      </w:r>
+      <w:r>
+        <w:rPr>
+          <w:sz w:val="24"/>
+          <w:szCs w:val="24"/>
+        </w:rPr>
+        <w:t xml:space="preserve"> able to leave </w:t>
+      </w:r>
+      <w:r>
+        <w:rPr>
+          <w:sz w:val="24"/>
+          <w:szCs w:val="24"/>
+        </w:rPr>
+        <w:t>their</w:t>
+      </w:r>
+      <w:r>
+        <w:rPr>
+          <w:sz w:val="24"/>
+          <w:szCs w:val="24"/>
+        </w:rPr>
+        <w:t xml:space="preserve"> mind</w:t>
+      </w:r>
+      <w:r>
+        <w:rPr>
+          <w:sz w:val="24"/>
+          <w:szCs w:val="24"/>
+        </w:rPr>
+        <w:t xml:space="preserve"> by using all abilities once more</w:t>
+      </w:r>
+    </w:p>
+    <w:p>
+      <w:pPr>
+        <w:ind w:left="360"/>
+        <w:rPr>
+          <w:sz w:val="24"/>
+          <w:szCs w:val="24"/>
+        </w:rPr>
+      </w:pPr>
+    </w:p>
+    <w:p>
+      <w:pPr>
+        <w:ind w:left="360"/>
+        <w:rPr>
+          <w:b/>
+          <w:bCs/>
+          <w:sz w:val="24"/>
+          <w:szCs w:val="24"/>
+          <w:u w:val="single"/>
+        </w:rPr>
+      </w:pPr>
+      <w:bookmarkStart w:id="15" w:name="World"/>
+      <w:r>
+        <w:rPr>
+          <w:b/>
+          <w:bCs/>
+          <w:sz w:val="24"/>
+          <w:szCs w:val="24"/>
+          <w:u w:val="single"/>
+        </w:rPr>
+        <w:t>3.</w:t>
+      </w:r>
+      <w:r>
+        <w:rPr>
+          <w:b/>
+          <w:bCs/>
+          <w:sz w:val="24"/>
+          <w:szCs w:val="24"/>
+          <w:u w:val="single"/>
+        </w:rPr>
+        <w:t>5</w:t>
+      </w:r>
+      <w:r>
+        <w:rPr>
+          <w:b/>
+          <w:bCs/>
+          <w:sz w:val="24"/>
+          <w:szCs w:val="24"/>
+          <w:u w:val="single"/>
+        </w:rPr>
+        <w:t xml:space="preserve"> </w:t>
+      </w:r>
+      <w:r>
+        <w:rPr>
+          <w:b/>
+          <w:bCs/>
+          <w:sz w:val="24"/>
+          <w:szCs w:val="24"/>
+          <w:u w:val="single"/>
+        </w:rPr>
+        <w:t>World</w:t>
+      </w:r>
+    </w:p>
     <w:bookmarkEnd w:id="15"/>
     <w:p>
       <w:pPr>
@@ -3354,416 +3598,170 @@
           <w:sz w:val="24"/>
           <w:szCs w:val="24"/>
         </w:rPr>
-        <w:t>Protagonist</w:t>
-      </w:r>
-      <w:r>
-        <w:rPr>
-          <w:sz w:val="24"/>
-          <w:szCs w:val="24"/>
-        </w:rPr>
-        <w:t xml:space="preserve"> sets out to find and reassemble the</w:t>
-      </w:r>
-      <w:r>
-        <w:rPr>
-          <w:sz w:val="24"/>
-          <w:szCs w:val="24"/>
-        </w:rPr>
-        <w:t>ir</w:t>
-      </w:r>
-      <w:r>
-        <w:rPr>
-          <w:sz w:val="24"/>
-          <w:szCs w:val="24"/>
-        </w:rPr>
-        <w:t xml:space="preserve"> missing body parts</w:t>
-      </w:r>
-    </w:p>
-    <w:p>
-      <w:pPr>
-        <w:ind w:left="360"/>
-        <w:rPr>
-          <w:sz w:val="24"/>
-          <w:szCs w:val="24"/>
-        </w:rPr>
-      </w:pPr>
-      <w:r>
-        <w:rPr>
-          <w:sz w:val="24"/>
-          <w:szCs w:val="24"/>
-        </w:rPr>
-        <w:t>They</w:t>
-      </w:r>
-      <w:r>
-        <w:rPr>
-          <w:sz w:val="24"/>
-          <w:szCs w:val="24"/>
-        </w:rPr>
-        <w:t xml:space="preserve"> start with </w:t>
-      </w:r>
-      <w:r>
-        <w:rPr>
-          <w:sz w:val="24"/>
-          <w:szCs w:val="24"/>
-        </w:rPr>
-        <w:t>just their head, find the</w:t>
-      </w:r>
-      <w:r>
-        <w:rPr>
-          <w:sz w:val="24"/>
-          <w:szCs w:val="24"/>
-        </w:rPr>
-        <w:t xml:space="preserve"> legs, then </w:t>
-      </w:r>
-      <w:r>
-        <w:rPr>
-          <w:sz w:val="24"/>
-          <w:szCs w:val="24"/>
-        </w:rPr>
-        <w:t xml:space="preserve">their </w:t>
-      </w:r>
-      <w:r>
-        <w:rPr>
-          <w:sz w:val="24"/>
-          <w:szCs w:val="24"/>
-        </w:rPr>
-        <w:t xml:space="preserve">torso, and finally </w:t>
-      </w:r>
-      <w:r>
-        <w:rPr>
-          <w:sz w:val="24"/>
-          <w:szCs w:val="24"/>
-        </w:rPr>
-        <w:t>their</w:t>
-      </w:r>
-      <w:r>
-        <w:rPr>
-          <w:sz w:val="24"/>
-          <w:szCs w:val="24"/>
-        </w:rPr>
-        <w:t xml:space="preserve"> arms</w:t>
-      </w:r>
-    </w:p>
-    <w:p>
-      <w:pPr>
-        <w:ind w:left="360"/>
-        <w:rPr>
-          <w:sz w:val="24"/>
-          <w:szCs w:val="24"/>
-        </w:rPr>
-      </w:pPr>
-      <w:r>
-        <w:rPr>
-          <w:sz w:val="24"/>
-          <w:szCs w:val="24"/>
-        </w:rPr>
-        <w:t>With every found body part, they gain a new ability that helps them progress and unlock another area</w:t>
-      </w:r>
-    </w:p>
-    <w:p>
-      <w:pPr>
-        <w:ind w:left="360"/>
-        <w:rPr>
-          <w:sz w:val="24"/>
-          <w:szCs w:val="24"/>
-        </w:rPr>
-      </w:pPr>
-      <w:r>
-        <w:rPr>
-          <w:sz w:val="24"/>
-          <w:szCs w:val="24"/>
-        </w:rPr>
-        <w:t xml:space="preserve">At the end, </w:t>
-      </w:r>
-      <w:r>
-        <w:rPr>
-          <w:sz w:val="24"/>
-          <w:szCs w:val="24"/>
-        </w:rPr>
-        <w:t>they</w:t>
-      </w:r>
-      <w:r>
-        <w:rPr>
-          <w:sz w:val="24"/>
-          <w:szCs w:val="24"/>
+        <w:t xml:space="preserve">Representation of </w:t>
+      </w:r>
+      <w:r>
+        <w:rPr>
+          <w:sz w:val="24"/>
+          <w:szCs w:val="24"/>
+        </w:rPr>
+        <w:t xml:space="preserve">protagonist’s </w:t>
+      </w:r>
+      <w:r>
+        <w:rPr>
+          <w:sz w:val="24"/>
+          <w:szCs w:val="24"/>
+        </w:rPr>
+        <w:t>subjective mind</w:t>
+      </w:r>
+      <w:r>
+        <w:rPr>
+          <w:sz w:val="24"/>
+          <w:szCs w:val="24"/>
+        </w:rPr>
+        <w:t xml:space="preserve"> as a cave</w:t>
+      </w:r>
+    </w:p>
+    <w:p>
+      <w:pPr>
+        <w:ind w:left="360"/>
+        <w:rPr>
+          <w:sz w:val="24"/>
+          <w:szCs w:val="24"/>
+        </w:rPr>
+      </w:pPr>
+      <w:r>
+        <w:rPr>
+          <w:sz w:val="24"/>
+          <w:szCs w:val="24"/>
+        </w:rPr>
+        <w:t>Central hub with three distinct areas</w:t>
+      </w:r>
+    </w:p>
+    <w:p>
+      <w:pPr>
+        <w:ind w:left="360"/>
+        <w:rPr>
+          <w:sz w:val="24"/>
+          <w:szCs w:val="24"/>
+        </w:rPr>
+      </w:pPr>
+      <w:r>
+        <w:rPr>
+          <w:sz w:val="24"/>
+          <w:szCs w:val="24"/>
+        </w:rPr>
+        <w:t>Hub has a more distinct shape and looks more stable than the areas</w:t>
+      </w:r>
+    </w:p>
+    <w:p>
+      <w:pPr>
+        <w:ind w:left="360"/>
+        <w:rPr>
+          <w:sz w:val="24"/>
+          <w:szCs w:val="24"/>
+        </w:rPr>
+      </w:pPr>
+      <w:r>
+        <w:rPr>
+          <w:sz w:val="24"/>
+          <w:szCs w:val="24"/>
+        </w:rPr>
+        <w:t>Each area focuses on one aspect of their trauma and reflect</w:t>
+      </w:r>
+      <w:r>
+        <w:rPr>
+          <w:sz w:val="24"/>
+          <w:szCs w:val="24"/>
+        </w:rPr>
+        <w:t>s</w:t>
+      </w:r>
+      <w:r>
+        <w:rPr>
+          <w:sz w:val="24"/>
+          <w:szCs w:val="24"/>
+        </w:rPr>
+        <w:t xml:space="preserve"> it visually</w:t>
+      </w:r>
+    </w:p>
+    <w:p>
+      <w:pPr>
+        <w:ind w:left="360"/>
+        <w:rPr>
+          <w:sz w:val="24"/>
+          <w:szCs w:val="24"/>
+        </w:rPr>
+      </w:pPr>
+      <w:r>
+        <w:rPr>
+          <w:sz w:val="24"/>
+          <w:szCs w:val="24"/>
+        </w:rPr>
+        <w:t>Using all abilities, you are able to reach the exit of this world</w:t>
+      </w:r>
+    </w:p>
+    <w:p>
+      <w:pPr>
+        <w:rPr>
+          <w:sz w:val="24"/>
+          <w:szCs w:val="24"/>
+        </w:rPr>
+      </w:pPr>
+    </w:p>
+    <w:p>
+      <w:pPr>
+        <w:ind w:left="360"/>
+        <w:rPr>
+          <w:b/>
+          <w:bCs/>
+          <w:sz w:val="24"/>
+          <w:szCs w:val="24"/>
+          <w:u w:val="single"/>
+        </w:rPr>
+      </w:pPr>
+      <w:bookmarkStart w:id="16" w:name="Themes"/>
+      <w:r>
+        <w:rPr>
+          <w:b/>
+          <w:bCs/>
+          <w:sz w:val="24"/>
+          <w:szCs w:val="24"/>
+          <w:u w:val="single"/>
+        </w:rPr>
+        <w:t>3.</w:t>
+      </w:r>
+      <w:r>
+        <w:rPr>
+          <w:b/>
+          <w:bCs/>
+          <w:sz w:val="24"/>
+          <w:szCs w:val="24"/>
+          <w:u w:val="single"/>
+        </w:rPr>
+        <w:t>6</w:t>
+      </w:r>
+      <w:r>
+        <w:rPr>
+          <w:b/>
+          <w:bCs/>
+          <w:sz w:val="24"/>
+          <w:szCs w:val="24"/>
+          <w:u w:val="single"/>
         </w:rPr>
         <w:t xml:space="preserve"> </w:t>
       </w:r>
       <w:r>
         <w:rPr>
-          <w:sz w:val="24"/>
-          <w:szCs w:val="24"/>
-        </w:rPr>
-        <w:t>are</w:t>
-      </w:r>
-      <w:r>
-        <w:rPr>
-          <w:sz w:val="24"/>
-          <w:szCs w:val="24"/>
-        </w:rPr>
-        <w:t xml:space="preserve"> able to leave </w:t>
-      </w:r>
-      <w:r>
-        <w:rPr>
-          <w:sz w:val="24"/>
-          <w:szCs w:val="24"/>
-        </w:rPr>
-        <w:t>their</w:t>
-      </w:r>
-      <w:r>
-        <w:rPr>
-          <w:sz w:val="24"/>
-          <w:szCs w:val="24"/>
-        </w:rPr>
-        <w:t xml:space="preserve"> mind</w:t>
-      </w:r>
-      <w:r>
-        <w:rPr>
-          <w:sz w:val="24"/>
-          <w:szCs w:val="24"/>
-        </w:rPr>
-        <w:t xml:space="preserve"> by using all abilities once more</w:t>
-      </w:r>
-    </w:p>
-    <w:p>
-      <w:pPr>
-        <w:ind w:left="360"/>
-        <w:rPr>
-          <w:sz w:val="24"/>
-          <w:szCs w:val="24"/>
-        </w:rPr>
-      </w:pPr>
-    </w:p>
-    <w:p>
-      <w:pPr>
-        <w:ind w:left="360"/>
-        <w:rPr>
-          <w:b/>
-          <w:bCs/>
-          <w:sz w:val="24"/>
-          <w:szCs w:val="24"/>
-          <w:u w:val="single"/>
-        </w:rPr>
-      </w:pPr>
-      <w:bookmarkStart w:id="16" w:name="World"/>
-      <w:r>
-        <w:rPr>
-          <w:b/>
-          <w:bCs/>
-          <w:sz w:val="24"/>
-          <w:szCs w:val="24"/>
-          <w:u w:val="single"/>
-        </w:rPr>
-        <w:t>3.</w:t>
-      </w:r>
-      <w:r>
-        <w:rPr>
-          <w:b/>
-          <w:bCs/>
-          <w:sz w:val="24"/>
-          <w:szCs w:val="24"/>
-          <w:u w:val="single"/>
-        </w:rPr>
-        <w:t>5</w:t>
-      </w:r>
-      <w:r>
-        <w:rPr>
-          <w:b/>
-          <w:bCs/>
-          <w:sz w:val="24"/>
-          <w:szCs w:val="24"/>
-          <w:u w:val="single"/>
-        </w:rPr>
-        <w:t xml:space="preserve"> </w:t>
-      </w:r>
-      <w:r>
-        <w:rPr>
-          <w:b/>
-          <w:bCs/>
-          <w:sz w:val="24"/>
-          <w:szCs w:val="24"/>
-          <w:u w:val="single"/>
-        </w:rPr>
-        <w:t>World</w:t>
+          <w:b/>
+          <w:bCs/>
+          <w:sz w:val="24"/>
+          <w:szCs w:val="24"/>
+          <w:u w:val="single"/>
+        </w:rPr>
+        <w:t>Themes</w:t>
       </w:r>
     </w:p>
     <w:bookmarkEnd w:id="16"/>
-    <w:p>
-      <w:pPr>
-        <w:ind w:left="360"/>
-        <w:rPr>
-          <w:sz w:val="24"/>
-          <w:szCs w:val="24"/>
-        </w:rPr>
-      </w:pPr>
-      <w:r>
-        <w:rPr>
-          <w:sz w:val="24"/>
-          <w:szCs w:val="24"/>
-        </w:rPr>
-        <w:t xml:space="preserve">Representation of </w:t>
-      </w:r>
-      <w:r>
-        <w:rPr>
-          <w:sz w:val="24"/>
-          <w:szCs w:val="24"/>
-        </w:rPr>
-        <w:t xml:space="preserve">protagonist’s </w:t>
-      </w:r>
-      <w:r>
-        <w:rPr>
-          <w:sz w:val="24"/>
-          <w:szCs w:val="24"/>
-        </w:rPr>
-        <w:t>subjective mind</w:t>
-      </w:r>
-      <w:r>
-        <w:rPr>
-          <w:sz w:val="24"/>
-          <w:szCs w:val="24"/>
-        </w:rPr>
-        <w:t xml:space="preserve"> as a cave</w:t>
-      </w:r>
-    </w:p>
-    <w:p>
-      <w:pPr>
-        <w:ind w:left="360"/>
-        <w:rPr>
-          <w:sz w:val="24"/>
-          <w:szCs w:val="24"/>
-        </w:rPr>
-      </w:pPr>
-      <w:r>
-        <w:rPr>
-          <w:sz w:val="24"/>
-          <w:szCs w:val="24"/>
-        </w:rPr>
-        <w:t>Central hub with three distinct areas</w:t>
-      </w:r>
-    </w:p>
-    <w:p>
-      <w:pPr>
-        <w:ind w:left="360"/>
-        <w:rPr>
-          <w:sz w:val="24"/>
-          <w:szCs w:val="24"/>
-        </w:rPr>
-      </w:pPr>
-      <w:r>
-        <w:rPr>
-          <w:sz w:val="24"/>
-          <w:szCs w:val="24"/>
-        </w:rPr>
-        <w:t>Hub has a more distinct shape and looks more stable than the areas</w:t>
-      </w:r>
-    </w:p>
-    <w:p>
-      <w:pPr>
-        <w:ind w:left="360"/>
-        <w:rPr>
-          <w:sz w:val="24"/>
-          <w:szCs w:val="24"/>
-        </w:rPr>
-      </w:pPr>
-      <w:r>
-        <w:rPr>
-          <w:sz w:val="24"/>
-          <w:szCs w:val="24"/>
-        </w:rPr>
-        <w:t>Each area focuses on one aspect of their trauma and reflect</w:t>
-      </w:r>
-      <w:r>
-        <w:rPr>
-          <w:sz w:val="24"/>
-          <w:szCs w:val="24"/>
-        </w:rPr>
-        <w:t>s</w:t>
-      </w:r>
-      <w:r>
-        <w:rPr>
-          <w:sz w:val="24"/>
-          <w:szCs w:val="24"/>
-        </w:rPr>
-        <w:t xml:space="preserve"> it visually</w:t>
-      </w:r>
-    </w:p>
-    <w:p>
-      <w:pPr>
-        <w:ind w:left="360"/>
-        <w:rPr>
-          <w:sz w:val="24"/>
-          <w:szCs w:val="24"/>
-        </w:rPr>
-      </w:pPr>
-      <w:r>
-        <w:rPr>
-          <w:sz w:val="24"/>
-          <w:szCs w:val="24"/>
-        </w:rPr>
-        <w:t>Using all abilities, you are able to reach the exit of this world</w:t>
-      </w:r>
-    </w:p>
-    <w:p>
-      <w:pPr>
-        <w:rPr>
-          <w:sz w:val="24"/>
-          <w:szCs w:val="24"/>
-        </w:rPr>
-      </w:pPr>
-    </w:p>
-    <w:p>
-      <w:pPr>
-        <w:ind w:left="360"/>
-        <w:rPr>
-          <w:b/>
-          <w:bCs/>
-          <w:sz w:val="24"/>
-          <w:szCs w:val="24"/>
-          <w:u w:val="single"/>
-        </w:rPr>
-      </w:pPr>
-      <w:bookmarkStart w:id="17" w:name="Themes"/>
-      <w:r>
-        <w:rPr>
-          <w:b/>
-          <w:bCs/>
-          <w:sz w:val="24"/>
-          <w:szCs w:val="24"/>
-          <w:u w:val="single"/>
-        </w:rPr>
-        <w:t>3.</w:t>
-      </w:r>
-      <w:r>
-        <w:rPr>
-          <w:b/>
-          <w:bCs/>
-          <w:sz w:val="24"/>
-          <w:szCs w:val="24"/>
-          <w:u w:val="single"/>
-        </w:rPr>
-        <w:t>6</w:t>
-      </w:r>
-      <w:r>
-        <w:rPr>
-          <w:b/>
-          <w:bCs/>
-          <w:sz w:val="24"/>
-          <w:szCs w:val="24"/>
-          <w:u w:val="single"/>
-        </w:rPr>
-        <w:t xml:space="preserve"> </w:t>
-      </w:r>
-      <w:r>
-        <w:rPr>
-          <w:b/>
-          <w:bCs/>
-          <w:sz w:val="24"/>
-          <w:szCs w:val="24"/>
-          <w:u w:val="single"/>
-        </w:rPr>
-        <w:t>Themes</w:t>
-      </w:r>
-    </w:p>
-    <w:bookmarkEnd w:id="17"/>
     <w:p>
       <w:pPr>
         <w:ind w:left="360"/>
@@ -3986,7 +3984,7 @@
           <w:szCs w:val="32"/>
         </w:rPr>
       </w:pPr>
-      <w:bookmarkStart w:id="18" w:name="Gameplay"/>
+      <w:bookmarkStart w:id="17" w:name="Gameplay"/>
       <w:r>
         <w:rPr>
           <w:rFonts w:cstheme="minorHAnsi"/>
@@ -4026,8 +4024,8 @@
           <w:u w:val="single"/>
         </w:rPr>
       </w:pPr>
-      <w:bookmarkStart w:id="19" w:name="Structure"/>
-      <w:bookmarkEnd w:id="18"/>
+      <w:bookmarkStart w:id="18" w:name="Structure"/>
+      <w:bookmarkEnd w:id="17"/>
       <w:r>
         <w:rPr>
           <w:b/>
@@ -4050,6 +4048,190 @@
         <w:t>Structure</w:t>
       </w:r>
     </w:p>
+    <w:bookmarkEnd w:id="18"/>
+    <w:p>
+      <w:pPr>
+        <w:ind w:left="360"/>
+        <w:rPr>
+          <w:sz w:val="24"/>
+          <w:szCs w:val="24"/>
+        </w:rPr>
+      </w:pPr>
+      <w:r>
+        <w:rPr>
+          <w:sz w:val="24"/>
+          <w:szCs w:val="24"/>
+        </w:rPr>
+        <w:t>Linear structure</w:t>
+      </w:r>
+    </w:p>
+    <w:p>
+      <w:pPr>
+        <w:ind w:left="360"/>
+        <w:rPr>
+          <w:sz w:val="24"/>
+          <w:szCs w:val="24"/>
+        </w:rPr>
+      </w:pPr>
+      <w:r>
+        <w:rPr>
+          <w:sz w:val="24"/>
+          <w:szCs w:val="24"/>
+        </w:rPr>
+        <w:t>Central hub with temporarily inaccessible areas</w:t>
+      </w:r>
+    </w:p>
+    <w:p>
+      <w:pPr>
+        <w:ind w:left="360"/>
+        <w:rPr>
+          <w:sz w:val="24"/>
+          <w:szCs w:val="24"/>
+        </w:rPr>
+      </w:pPr>
+      <w:r>
+        <w:rPr>
+          <w:sz w:val="24"/>
+          <w:szCs w:val="24"/>
+        </w:rPr>
+        <w:t>Continuous w</w:t>
+      </w:r>
+      <w:r>
+        <w:rPr>
+          <w:sz w:val="24"/>
+          <w:szCs w:val="24"/>
+        </w:rPr>
+        <w:t>orld, no discrete levels</w:t>
+      </w:r>
+    </w:p>
+    <w:p>
+      <w:pPr>
+        <w:ind w:left="360"/>
+        <w:rPr>
+          <w:sz w:val="24"/>
+          <w:szCs w:val="24"/>
+        </w:rPr>
+      </w:pPr>
+      <w:r>
+        <w:rPr>
+          <w:sz w:val="24"/>
+          <w:szCs w:val="24"/>
+        </w:rPr>
+        <w:t xml:space="preserve">Three different </w:t>
+      </w:r>
+      <w:r>
+        <w:rPr>
+          <w:sz w:val="24"/>
+          <w:szCs w:val="24"/>
+        </w:rPr>
+        <w:t>areas</w:t>
+      </w:r>
+    </w:p>
+    <w:p>
+      <w:pPr>
+        <w:ind w:left="360"/>
+        <w:rPr>
+          <w:sz w:val="24"/>
+          <w:szCs w:val="24"/>
+        </w:rPr>
+      </w:pPr>
+      <w:r>
+        <w:rPr>
+          <w:sz w:val="24"/>
+          <w:szCs w:val="24"/>
+        </w:rPr>
+        <w:tab/>
+        <w:t>Predefined order of visiting them</w:t>
+      </w:r>
+    </w:p>
+    <w:p>
+      <w:pPr>
+        <w:ind w:left="360" w:firstLine="360"/>
+        <w:rPr>
+          <w:sz w:val="24"/>
+          <w:szCs w:val="24"/>
+        </w:rPr>
+      </w:pPr>
+      <w:r>
+        <w:rPr>
+          <w:sz w:val="24"/>
+          <w:szCs w:val="24"/>
+        </w:rPr>
+        <w:t xml:space="preserve">In each one, a new body part </w:t>
+      </w:r>
+      <w:r>
+        <w:rPr>
+          <w:sz w:val="24"/>
+          <w:szCs w:val="24"/>
+        </w:rPr>
+        <w:t>and</w:t>
+      </w:r>
+      <w:r>
+        <w:rPr>
+          <w:sz w:val="24"/>
+          <w:szCs w:val="24"/>
+        </w:rPr>
+        <w:t xml:space="preserve"> ability is gained</w:t>
+      </w:r>
+    </w:p>
+    <w:p>
+      <w:pPr>
+        <w:ind w:left="360"/>
+        <w:rPr>
+          <w:sz w:val="24"/>
+          <w:szCs w:val="24"/>
+        </w:rPr>
+      </w:pPr>
+      <w:r>
+        <w:rPr>
+          <w:sz w:val="24"/>
+          <w:szCs w:val="24"/>
+        </w:rPr>
+        <w:t>After visiting the last area, you’ll find a path from the hub to the final conclusion part</w:t>
+      </w:r>
+    </w:p>
+    <w:p>
+      <w:pPr>
+        <w:ind w:left="360"/>
+        <w:rPr>
+          <w:sz w:val="24"/>
+          <w:szCs w:val="24"/>
+        </w:rPr>
+      </w:pPr>
+    </w:p>
+    <w:p>
+      <w:pPr>
+        <w:ind w:left="360"/>
+        <w:rPr>
+          <w:b/>
+          <w:bCs/>
+          <w:sz w:val="24"/>
+          <w:szCs w:val="24"/>
+          <w:u w:val="single"/>
+        </w:rPr>
+      </w:pPr>
+      <w:bookmarkStart w:id="19" w:name="Goal"/>
+      <w:r>
+        <w:rPr>
+          <w:b/>
+          <w:bCs/>
+          <w:sz w:val="24"/>
+          <w:szCs w:val="24"/>
+          <w:u w:val="single"/>
+        </w:rPr>
+        <w:t xml:space="preserve">4.2 </w:t>
+      </w:r>
+      <w:r>
+        <w:rPr>
+          <w:b/>
+          <w:bCs/>
+          <w:sz w:val="24"/>
+          <w:szCs w:val="24"/>
+          <w:u w:val="single"/>
+        </w:rPr>
+        <w:t>Goal</w:t>
+      </w:r>
+    </w:p>
     <w:bookmarkEnd w:id="19"/>
     <w:p>
       <w:pPr>
@@ -4064,86 +4246,613 @@
           <w:sz w:val="24"/>
           <w:szCs w:val="24"/>
         </w:rPr>
-        <w:t>Linear structure</w:t>
-      </w:r>
-    </w:p>
-    <w:p>
-      <w:pPr>
-        <w:ind w:left="360"/>
-        <w:rPr>
-          <w:sz w:val="24"/>
-          <w:szCs w:val="24"/>
-        </w:rPr>
-      </w:pPr>
-      <w:r>
-        <w:rPr>
-          <w:sz w:val="24"/>
-          <w:szCs w:val="24"/>
-        </w:rPr>
-        <w:t>Central hub with temporarily inaccessible areas</w:t>
-      </w:r>
-    </w:p>
-    <w:p>
-      <w:pPr>
-        <w:ind w:left="360"/>
-        <w:rPr>
-          <w:sz w:val="24"/>
-          <w:szCs w:val="24"/>
-        </w:rPr>
-      </w:pPr>
-      <w:r>
-        <w:rPr>
-          <w:sz w:val="24"/>
-          <w:szCs w:val="24"/>
-        </w:rPr>
-        <w:t>Continuous w</w:t>
-      </w:r>
-      <w:r>
-        <w:rPr>
-          <w:sz w:val="24"/>
-          <w:szCs w:val="24"/>
-        </w:rPr>
-        <w:t>orld, no discrete levels</w:t>
-      </w:r>
-    </w:p>
-    <w:p>
-      <w:pPr>
-        <w:ind w:left="360"/>
-        <w:rPr>
-          <w:sz w:val="24"/>
-          <w:szCs w:val="24"/>
-        </w:rPr>
-      </w:pPr>
-      <w:r>
-        <w:rPr>
-          <w:sz w:val="24"/>
-          <w:szCs w:val="24"/>
-        </w:rPr>
-        <w:t xml:space="preserve">Three different </w:t>
-      </w:r>
-      <w:r>
-        <w:rPr>
-          <w:sz w:val="24"/>
-          <w:szCs w:val="24"/>
-        </w:rPr>
-        <w:t>areas</w:t>
-      </w:r>
-    </w:p>
-    <w:p>
-      <w:pPr>
-        <w:ind w:left="360"/>
-        <w:rPr>
-          <w:sz w:val="24"/>
-          <w:szCs w:val="24"/>
-        </w:rPr>
-      </w:pPr>
-      <w:r>
-        <w:rPr>
-          <w:sz w:val="24"/>
-          <w:szCs w:val="24"/>
-        </w:rPr>
-        <w:tab/>
-        <w:t>Predefined order of visiting them</w:t>
+        <w:t>Find all body parts</w:t>
+      </w:r>
+    </w:p>
+    <w:p>
+      <w:pPr>
+        <w:ind w:left="720"/>
+        <w:rPr>
+          <w:sz w:val="24"/>
+          <w:szCs w:val="24"/>
+        </w:rPr>
+      </w:pPr>
+    </w:p>
+    <w:p>
+      <w:pPr>
+        <w:ind w:left="360"/>
+        <w:rPr>
+          <w:b/>
+          <w:bCs/>
+          <w:sz w:val="24"/>
+          <w:szCs w:val="24"/>
+          <w:u w:val="single"/>
+        </w:rPr>
+      </w:pPr>
+      <w:bookmarkStart w:id="20" w:name="WinningCondition"/>
+      <w:r>
+        <w:rPr>
+          <w:b/>
+          <w:bCs/>
+          <w:sz w:val="24"/>
+          <w:szCs w:val="24"/>
+          <w:u w:val="single"/>
+        </w:rPr>
+        <w:t xml:space="preserve">4.3 </w:t>
+      </w:r>
+      <w:r>
+        <w:rPr>
+          <w:b/>
+          <w:bCs/>
+          <w:sz w:val="24"/>
+          <w:szCs w:val="24"/>
+          <w:u w:val="single"/>
+        </w:rPr>
+        <w:t xml:space="preserve">Winning </w:t>
+      </w:r>
+      <w:r>
+        <w:rPr>
+          <w:b/>
+          <w:bCs/>
+          <w:sz w:val="24"/>
+          <w:szCs w:val="24"/>
+          <w:u w:val="single"/>
+        </w:rPr>
+        <w:t xml:space="preserve">/ Losing </w:t>
+      </w:r>
+      <w:r>
+        <w:rPr>
+          <w:b/>
+          <w:bCs/>
+          <w:sz w:val="24"/>
+          <w:szCs w:val="24"/>
+          <w:u w:val="single"/>
+        </w:rPr>
+        <w:t>C</w:t>
+      </w:r>
+      <w:r>
+        <w:rPr>
+          <w:b/>
+          <w:bCs/>
+          <w:sz w:val="24"/>
+          <w:szCs w:val="24"/>
+          <w:u w:val="single"/>
+        </w:rPr>
+        <w:t>ondition</w:t>
+      </w:r>
+    </w:p>
+    <w:bookmarkEnd w:id="20"/>
+    <w:p>
+      <w:pPr>
+        <w:ind w:left="360"/>
+        <w:rPr>
+          <w:sz w:val="24"/>
+          <w:szCs w:val="24"/>
+        </w:rPr>
+      </w:pPr>
+      <w:r>
+        <w:rPr>
+          <w:sz w:val="24"/>
+          <w:szCs w:val="24"/>
+        </w:rPr>
+        <w:t xml:space="preserve">Win: </w:t>
+      </w:r>
+      <w:r>
+        <w:rPr>
+          <w:sz w:val="24"/>
+          <w:szCs w:val="24"/>
+        </w:rPr>
+        <w:t>Exit the mind world</w:t>
+      </w:r>
+    </w:p>
+    <w:p>
+      <w:pPr>
+        <w:ind w:left="360"/>
+        <w:rPr>
+          <w:sz w:val="24"/>
+          <w:szCs w:val="24"/>
+        </w:rPr>
+      </w:pPr>
+      <w:r>
+        <w:rPr>
+          <w:sz w:val="24"/>
+          <w:szCs w:val="24"/>
+        </w:rPr>
+        <w:t>Lose: No lose condition</w:t>
+      </w:r>
+    </w:p>
+    <w:p>
+      <w:pPr>
+        <w:ind w:left="720"/>
+        <w:rPr>
+          <w:sz w:val="24"/>
+          <w:szCs w:val="24"/>
+        </w:rPr>
+      </w:pPr>
+    </w:p>
+    <w:p>
+      <w:pPr>
+        <w:ind w:left="360"/>
+        <w:rPr>
+          <w:b/>
+          <w:bCs/>
+          <w:sz w:val="24"/>
+          <w:szCs w:val="24"/>
+          <w:u w:val="single"/>
+        </w:rPr>
+      </w:pPr>
+      <w:bookmarkStart w:id="21" w:name="GameplayLoop"/>
+      <w:r>
+        <w:rPr>
+          <w:b/>
+          <w:bCs/>
+          <w:sz w:val="24"/>
+          <w:szCs w:val="24"/>
+          <w:u w:val="single"/>
+        </w:rPr>
+        <w:t>4.</w:t>
+      </w:r>
+      <w:r>
+        <w:rPr>
+          <w:b/>
+          <w:bCs/>
+          <w:sz w:val="24"/>
+          <w:szCs w:val="24"/>
+          <w:u w:val="single"/>
+        </w:rPr>
+        <w:t>4</w:t>
+      </w:r>
+      <w:r>
+        <w:rPr>
+          <w:b/>
+          <w:bCs/>
+          <w:sz w:val="24"/>
+          <w:szCs w:val="24"/>
+          <w:u w:val="single"/>
+        </w:rPr>
+        <w:t xml:space="preserve"> </w:t>
+      </w:r>
+      <w:r>
+        <w:rPr>
+          <w:b/>
+          <w:bCs/>
+          <w:sz w:val="24"/>
+          <w:szCs w:val="24"/>
+          <w:u w:val="single"/>
+        </w:rPr>
+        <w:t xml:space="preserve">Gameplay </w:t>
+      </w:r>
+      <w:r>
+        <w:rPr>
+          <w:b/>
+          <w:bCs/>
+          <w:sz w:val="24"/>
+          <w:szCs w:val="24"/>
+          <w:u w:val="single"/>
+        </w:rPr>
+        <w:t>L</w:t>
+      </w:r>
+      <w:r>
+        <w:rPr>
+          <w:b/>
+          <w:bCs/>
+          <w:sz w:val="24"/>
+          <w:szCs w:val="24"/>
+          <w:u w:val="single"/>
+        </w:rPr>
+        <w:t>oop</w:t>
+      </w:r>
+      <w:bookmarkEnd w:id="21"/>
+    </w:p>
+    <w:p>
+      <w:pPr>
+        <w:ind w:left="360"/>
+        <w:rPr>
+          <w:b/>
+          <w:bCs/>
+          <w:sz w:val="24"/>
+          <w:szCs w:val="24"/>
+          <w:u w:val="single"/>
+        </w:rPr>
+      </w:pPr>
+      <w:r>
+        <w:rPr>
+          <w:sz w:val="24"/>
+          <w:szCs w:val="24"/>
+        </w:rPr>
+        <w:t>Enter area</w:t>
+      </w:r>
+    </w:p>
+    <w:p>
+      <w:pPr>
+        <w:ind w:left="360"/>
+        <w:rPr>
+          <w:sz w:val="24"/>
+          <w:szCs w:val="24"/>
+        </w:rPr>
+      </w:pPr>
+      <w:r>
+        <w:rPr>
+          <w:sz w:val="24"/>
+          <w:szCs w:val="24"/>
+        </w:rPr>
+        <w:t>Analyze environment</w:t>
+      </w:r>
+    </w:p>
+    <w:p>
+      <w:pPr>
+        <w:ind w:left="360"/>
+        <w:rPr>
+          <w:sz w:val="24"/>
+          <w:szCs w:val="24"/>
+        </w:rPr>
+      </w:pPr>
+      <w:r>
+        <w:rPr>
+          <w:sz w:val="24"/>
+          <w:szCs w:val="24"/>
+        </w:rPr>
+        <w:t>Solve puzzle(s)</w:t>
+      </w:r>
+    </w:p>
+    <w:p>
+      <w:pPr>
+        <w:ind w:left="360"/>
+        <w:rPr>
+          <w:sz w:val="24"/>
+          <w:szCs w:val="24"/>
+        </w:rPr>
+      </w:pPr>
+      <w:r>
+        <w:rPr>
+          <w:sz w:val="24"/>
+          <w:szCs w:val="24"/>
+        </w:rPr>
+        <w:t>Collect body part</w:t>
+      </w:r>
+    </w:p>
+    <w:p>
+      <w:pPr>
+        <w:ind w:left="360"/>
+        <w:rPr>
+          <w:sz w:val="24"/>
+          <w:szCs w:val="24"/>
+        </w:rPr>
+      </w:pPr>
+      <w:r>
+        <w:rPr>
+          <w:sz w:val="24"/>
+          <w:szCs w:val="24"/>
+        </w:rPr>
+        <w:t>Learn new ability</w:t>
+      </w:r>
+    </w:p>
+    <w:p>
+      <w:pPr>
+        <w:ind w:left="360"/>
+        <w:rPr>
+          <w:sz w:val="24"/>
+          <w:szCs w:val="24"/>
+        </w:rPr>
+      </w:pPr>
+      <w:r>
+        <w:rPr>
+          <w:sz w:val="24"/>
+          <w:szCs w:val="24"/>
+        </w:rPr>
+        <w:t>Unlock next area</w:t>
+      </w:r>
+    </w:p>
+    <w:p>
+      <w:pPr>
+        <w:ind w:left="1440"/>
+        <w:rPr>
+          <w:sz w:val="24"/>
+          <w:szCs w:val="24"/>
+        </w:rPr>
+      </w:pPr>
+    </w:p>
+    <w:p>
+      <w:pPr>
+        <w:ind w:left="360"/>
+        <w:rPr>
+          <w:b/>
+          <w:bCs/>
+          <w:sz w:val="24"/>
+          <w:szCs w:val="24"/>
+          <w:u w:val="single"/>
+        </w:rPr>
+      </w:pPr>
+      <w:bookmarkStart w:id="22" w:name="Abilities"/>
+      <w:r>
+        <w:rPr>
+          <w:b/>
+          <w:bCs/>
+          <w:sz w:val="24"/>
+          <w:szCs w:val="24"/>
+          <w:u w:val="single"/>
+        </w:rPr>
+        <w:t>4.</w:t>
+      </w:r>
+      <w:r>
+        <w:rPr>
+          <w:b/>
+          <w:bCs/>
+          <w:sz w:val="24"/>
+          <w:szCs w:val="24"/>
+          <w:u w:val="single"/>
+        </w:rPr>
+        <w:t>5</w:t>
+      </w:r>
+      <w:r>
+        <w:rPr>
+          <w:b/>
+          <w:bCs/>
+          <w:sz w:val="24"/>
+          <w:szCs w:val="24"/>
+          <w:u w:val="single"/>
+        </w:rPr>
+        <w:t xml:space="preserve"> </w:t>
+      </w:r>
+      <w:r>
+        <w:rPr>
+          <w:b/>
+          <w:bCs/>
+          <w:sz w:val="24"/>
+          <w:szCs w:val="24"/>
+          <w:u w:val="single"/>
+        </w:rPr>
+        <w:t>Abilities</w:t>
+      </w:r>
+    </w:p>
+    <w:bookmarkEnd w:id="22"/>
+    <w:p>
+      <w:pPr>
+        <w:ind w:left="360"/>
+        <w:rPr>
+          <w:sz w:val="24"/>
+          <w:szCs w:val="24"/>
+        </w:rPr>
+      </w:pPr>
+      <w:r>
+        <w:rPr>
+          <w:sz w:val="24"/>
+          <w:szCs w:val="24"/>
+        </w:rPr>
+        <w:t>Move</w:t>
+      </w:r>
+    </w:p>
+    <w:p>
+      <w:pPr>
+        <w:ind w:left="360"/>
+        <w:rPr>
+          <w:sz w:val="24"/>
+          <w:szCs w:val="24"/>
+        </w:rPr>
+      </w:pPr>
+      <w:r>
+        <w:rPr>
+          <w:sz w:val="24"/>
+          <w:szCs w:val="24"/>
+        </w:rPr>
+        <w:t>Wall run (legs)</w:t>
+      </w:r>
+    </w:p>
+    <w:p>
+      <w:pPr>
+        <w:ind w:left="360"/>
+        <w:rPr>
+          <w:sz w:val="24"/>
+          <w:szCs w:val="24"/>
+        </w:rPr>
+      </w:pPr>
+      <w:r>
+        <w:rPr>
+          <w:sz w:val="24"/>
+          <w:szCs w:val="24"/>
+        </w:rPr>
+        <w:tab/>
+        <w:t>Build up speed to run up</w:t>
+      </w:r>
+      <w:r>
+        <w:rPr>
+          <w:sz w:val="24"/>
+          <w:szCs w:val="24"/>
+        </w:rPr>
+        <w:t xml:space="preserve"> certain</w:t>
+      </w:r>
+      <w:r>
+        <w:rPr>
+          <w:sz w:val="24"/>
+          <w:szCs w:val="24"/>
+        </w:rPr>
+        <w:t xml:space="preserve"> walls</w:t>
+      </w:r>
+    </w:p>
+    <w:p>
+      <w:pPr>
+        <w:ind w:left="360"/>
+        <w:rPr>
+          <w:sz w:val="24"/>
+          <w:szCs w:val="24"/>
+        </w:rPr>
+      </w:pPr>
+      <w:r>
+        <w:rPr>
+          <w:sz w:val="24"/>
+          <w:szCs w:val="24"/>
+        </w:rPr>
+        <w:t>Wind b</w:t>
+      </w:r>
+      <w:r>
+        <w:rPr>
+          <w:sz w:val="24"/>
+          <w:szCs w:val="24"/>
+        </w:rPr>
+        <w:t>reath (torso)</w:t>
+      </w:r>
+    </w:p>
+    <w:p>
+      <w:pPr>
+        <w:ind w:left="360"/>
+        <w:rPr>
+          <w:sz w:val="24"/>
+          <w:szCs w:val="24"/>
+        </w:rPr>
+      </w:pPr>
+      <w:r>
+        <w:rPr>
+          <w:sz w:val="24"/>
+          <w:szCs w:val="24"/>
+        </w:rPr>
+        <w:tab/>
+      </w:r>
+      <w:r>
+        <w:rPr>
+          <w:sz w:val="24"/>
+          <w:szCs w:val="24"/>
+        </w:rPr>
+        <w:t>Charge up to p</w:t>
+      </w:r>
+      <w:r>
+        <w:rPr>
+          <w:sz w:val="24"/>
+          <w:szCs w:val="24"/>
+        </w:rPr>
+        <w:t>ush away movable objects nearby</w:t>
+      </w:r>
+    </w:p>
+    <w:p>
+      <w:pPr>
+        <w:ind w:left="360"/>
+        <w:rPr>
+          <w:sz w:val="24"/>
+          <w:szCs w:val="24"/>
+        </w:rPr>
+      </w:pPr>
+      <w:r>
+        <w:rPr>
+          <w:sz w:val="24"/>
+          <w:szCs w:val="24"/>
+        </w:rPr>
+        <w:t>Hook shot (arm</w:t>
+      </w:r>
+      <w:r>
+        <w:rPr>
+          <w:sz w:val="24"/>
+          <w:szCs w:val="24"/>
+        </w:rPr>
+        <w:t>s</w:t>
+      </w:r>
+      <w:r>
+        <w:rPr>
+          <w:sz w:val="24"/>
+          <w:szCs w:val="24"/>
+        </w:rPr>
+        <w:t>)</w:t>
+      </w:r>
+    </w:p>
+    <w:p>
+      <w:pPr>
+        <w:ind w:left="360"/>
+        <w:rPr>
+          <w:sz w:val="24"/>
+          <w:szCs w:val="24"/>
+        </w:rPr>
+      </w:pPr>
+      <w:r>
+        <w:rPr>
+          <w:sz w:val="24"/>
+          <w:szCs w:val="24"/>
+        </w:rPr>
+        <w:lastRenderedPageBreak/>
+        <w:tab/>
+      </w:r>
+      <w:r>
+        <w:rPr>
+          <w:sz w:val="24"/>
+          <w:szCs w:val="24"/>
+        </w:rPr>
+        <w:t>Aim at a solid surface nearby to be launched towards this location</w:t>
+      </w:r>
+    </w:p>
+    <w:p>
+      <w:pPr>
+        <w:ind w:left="720"/>
+        <w:rPr>
+          <w:sz w:val="24"/>
+          <w:szCs w:val="24"/>
+        </w:rPr>
+      </w:pPr>
+    </w:p>
+    <w:p>
+      <w:pPr>
+        <w:ind w:left="360"/>
+        <w:rPr>
+          <w:b/>
+          <w:bCs/>
+          <w:sz w:val="24"/>
+          <w:szCs w:val="24"/>
+          <w:u w:val="single"/>
+        </w:rPr>
+      </w:pPr>
+      <w:bookmarkStart w:id="23" w:name="Controls"/>
+      <w:r>
+        <w:rPr>
+          <w:b/>
+          <w:bCs/>
+          <w:sz w:val="24"/>
+          <w:szCs w:val="24"/>
+          <w:u w:val="single"/>
+        </w:rPr>
+        <w:t>4.</w:t>
+      </w:r>
+      <w:r>
+        <w:rPr>
+          <w:b/>
+          <w:bCs/>
+          <w:sz w:val="24"/>
+          <w:szCs w:val="24"/>
+          <w:u w:val="single"/>
+        </w:rPr>
+        <w:t>6</w:t>
+      </w:r>
+      <w:r>
+        <w:rPr>
+          <w:b/>
+          <w:bCs/>
+          <w:sz w:val="24"/>
+          <w:szCs w:val="24"/>
+          <w:u w:val="single"/>
+        </w:rPr>
+        <w:t xml:space="preserve"> </w:t>
+      </w:r>
+      <w:r>
+        <w:rPr>
+          <w:b/>
+          <w:bCs/>
+          <w:sz w:val="24"/>
+          <w:szCs w:val="24"/>
+          <w:u w:val="single"/>
+        </w:rPr>
+        <w:t>Controls</w:t>
+      </w:r>
+    </w:p>
+    <w:bookmarkEnd w:id="23"/>
+    <w:p>
+      <w:pPr>
+        <w:ind w:left="360"/>
+        <w:rPr>
+          <w:sz w:val="24"/>
+          <w:szCs w:val="24"/>
+        </w:rPr>
+      </w:pPr>
+      <w:r>
+        <w:rPr>
+          <w:sz w:val="24"/>
+          <w:szCs w:val="24"/>
+        </w:rPr>
+        <w:t>Supported devices</w:t>
       </w:r>
     </w:p>
     <w:p>
@@ -4159,468 +4868,78 @@
           <w:sz w:val="24"/>
           <w:szCs w:val="24"/>
         </w:rPr>
-        <w:t xml:space="preserve">In each one, a new body part </w:t>
-      </w:r>
-      <w:r>
-        <w:rPr>
-          <w:sz w:val="24"/>
-          <w:szCs w:val="24"/>
-        </w:rPr>
-        <w:t>and</w:t>
-      </w:r>
-      <w:r>
-        <w:rPr>
-          <w:sz w:val="24"/>
-          <w:szCs w:val="24"/>
-        </w:rPr>
-        <w:t xml:space="preserve"> ability is gained</w:t>
-      </w:r>
-    </w:p>
-    <w:p>
-      <w:pPr>
-        <w:ind w:left="360"/>
-        <w:rPr>
-          <w:sz w:val="24"/>
-          <w:szCs w:val="24"/>
-        </w:rPr>
-      </w:pPr>
-      <w:r>
-        <w:rPr>
-          <w:sz w:val="24"/>
-          <w:szCs w:val="24"/>
-        </w:rPr>
-        <w:t>After visiting the last area, you’ll find a path from the hub to the final conclusion part</w:t>
-      </w:r>
-    </w:p>
-    <w:p>
-      <w:pPr>
-        <w:ind w:left="360"/>
-        <w:rPr>
-          <w:sz w:val="24"/>
-          <w:szCs w:val="24"/>
-        </w:rPr>
-      </w:pPr>
-    </w:p>
-    <w:p>
-      <w:pPr>
-        <w:ind w:left="360"/>
-        <w:rPr>
-          <w:b/>
-          <w:bCs/>
-          <w:sz w:val="24"/>
-          <w:szCs w:val="24"/>
-          <w:u w:val="single"/>
-        </w:rPr>
-      </w:pPr>
-      <w:bookmarkStart w:id="20" w:name="Goal"/>
-      <w:r>
-        <w:rPr>
-          <w:b/>
-          <w:bCs/>
-          <w:sz w:val="24"/>
-          <w:szCs w:val="24"/>
-          <w:u w:val="single"/>
-        </w:rPr>
-        <w:t xml:space="preserve">4.2 </w:t>
-      </w:r>
-      <w:r>
-        <w:rPr>
-          <w:b/>
-          <w:bCs/>
-          <w:sz w:val="24"/>
-          <w:szCs w:val="24"/>
-          <w:u w:val="single"/>
-        </w:rPr>
-        <w:t>Goal</w:t>
-      </w:r>
-    </w:p>
-    <w:bookmarkEnd w:id="20"/>
-    <w:p>
-      <w:pPr>
-        <w:ind w:left="360"/>
-        <w:rPr>
-          <w:sz w:val="24"/>
-          <w:szCs w:val="24"/>
-        </w:rPr>
-      </w:pPr>
-      <w:r>
-        <w:rPr>
-          <w:sz w:val="24"/>
-          <w:szCs w:val="24"/>
-        </w:rPr>
-        <w:t>Find all body parts</w:t>
-      </w:r>
-    </w:p>
-    <w:p>
-      <w:pPr>
-        <w:ind w:left="720"/>
-        <w:rPr>
-          <w:sz w:val="24"/>
-          <w:szCs w:val="24"/>
-        </w:rPr>
-      </w:pPr>
-    </w:p>
-    <w:p>
-      <w:pPr>
-        <w:ind w:left="360"/>
-        <w:rPr>
-          <w:b/>
-          <w:bCs/>
-          <w:sz w:val="24"/>
-          <w:szCs w:val="24"/>
-          <w:u w:val="single"/>
-        </w:rPr>
-      </w:pPr>
-      <w:bookmarkStart w:id="21" w:name="WinningCondition"/>
-      <w:r>
-        <w:rPr>
-          <w:b/>
-          <w:bCs/>
-          <w:sz w:val="24"/>
-          <w:szCs w:val="24"/>
-          <w:u w:val="single"/>
-        </w:rPr>
-        <w:t xml:space="preserve">4.3 </w:t>
-      </w:r>
-      <w:r>
-        <w:rPr>
-          <w:b/>
-          <w:bCs/>
-          <w:sz w:val="24"/>
-          <w:szCs w:val="24"/>
-          <w:u w:val="single"/>
-        </w:rPr>
-        <w:t xml:space="preserve">Winning </w:t>
-      </w:r>
-      <w:r>
-        <w:rPr>
-          <w:b/>
-          <w:bCs/>
-          <w:sz w:val="24"/>
-          <w:szCs w:val="24"/>
-          <w:u w:val="single"/>
-        </w:rPr>
-        <w:t xml:space="preserve">/ Losing </w:t>
-      </w:r>
-      <w:r>
-        <w:rPr>
-          <w:b/>
-          <w:bCs/>
-          <w:sz w:val="24"/>
-          <w:szCs w:val="24"/>
-          <w:u w:val="single"/>
-        </w:rPr>
-        <w:t>C</w:t>
-      </w:r>
-      <w:r>
-        <w:rPr>
-          <w:b/>
-          <w:bCs/>
-          <w:sz w:val="24"/>
-          <w:szCs w:val="24"/>
-          <w:u w:val="single"/>
-        </w:rPr>
-        <w:t>ondition</w:t>
-      </w:r>
-    </w:p>
-    <w:bookmarkEnd w:id="21"/>
-    <w:p>
-      <w:pPr>
-        <w:ind w:left="360"/>
-        <w:rPr>
-          <w:sz w:val="24"/>
-          <w:szCs w:val="24"/>
-        </w:rPr>
-      </w:pPr>
-      <w:r>
-        <w:rPr>
-          <w:sz w:val="24"/>
-          <w:szCs w:val="24"/>
-        </w:rPr>
-        <w:t xml:space="preserve">Win: </w:t>
-      </w:r>
-      <w:r>
-        <w:rPr>
-          <w:sz w:val="24"/>
-          <w:szCs w:val="24"/>
-        </w:rPr>
-        <w:t>Exit the mind world</w:t>
-      </w:r>
-    </w:p>
-    <w:p>
-      <w:pPr>
-        <w:ind w:left="360"/>
-        <w:rPr>
-          <w:sz w:val="24"/>
-          <w:szCs w:val="24"/>
-        </w:rPr>
-      </w:pPr>
-      <w:r>
-        <w:rPr>
-          <w:sz w:val="24"/>
-          <w:szCs w:val="24"/>
-        </w:rPr>
-        <w:t>Lose: No lose condition</w:t>
-      </w:r>
-    </w:p>
-    <w:p>
-      <w:pPr>
-        <w:ind w:left="720"/>
-        <w:rPr>
-          <w:sz w:val="24"/>
-          <w:szCs w:val="24"/>
-        </w:rPr>
-      </w:pPr>
-    </w:p>
-    <w:p>
-      <w:pPr>
-        <w:ind w:left="360"/>
-        <w:rPr>
-          <w:b/>
-          <w:bCs/>
-          <w:sz w:val="24"/>
-          <w:szCs w:val="24"/>
-          <w:u w:val="single"/>
-        </w:rPr>
-      </w:pPr>
-      <w:bookmarkStart w:id="22" w:name="GameplayLoop"/>
-      <w:r>
-        <w:rPr>
-          <w:b/>
-          <w:bCs/>
-          <w:sz w:val="24"/>
-          <w:szCs w:val="24"/>
-          <w:u w:val="single"/>
-        </w:rPr>
-        <w:t>4.</w:t>
-      </w:r>
-      <w:r>
-        <w:rPr>
-          <w:b/>
-          <w:bCs/>
-          <w:sz w:val="24"/>
-          <w:szCs w:val="24"/>
-          <w:u w:val="single"/>
-        </w:rPr>
-        <w:t>4</w:t>
-      </w:r>
-      <w:r>
-        <w:rPr>
-          <w:b/>
-          <w:bCs/>
-          <w:sz w:val="24"/>
-          <w:szCs w:val="24"/>
-          <w:u w:val="single"/>
-        </w:rPr>
-        <w:t xml:space="preserve"> </w:t>
-      </w:r>
-      <w:r>
-        <w:rPr>
-          <w:b/>
-          <w:bCs/>
-          <w:sz w:val="24"/>
-          <w:szCs w:val="24"/>
-          <w:u w:val="single"/>
-        </w:rPr>
-        <w:t xml:space="preserve">Gameplay </w:t>
-      </w:r>
-      <w:r>
-        <w:rPr>
-          <w:b/>
-          <w:bCs/>
-          <w:sz w:val="24"/>
-          <w:szCs w:val="24"/>
-          <w:u w:val="single"/>
-        </w:rPr>
-        <w:t>L</w:t>
-      </w:r>
-      <w:r>
-        <w:rPr>
-          <w:b/>
-          <w:bCs/>
-          <w:sz w:val="24"/>
-          <w:szCs w:val="24"/>
-          <w:u w:val="single"/>
-        </w:rPr>
-        <w:t>oop</w:t>
-      </w:r>
-      <w:bookmarkEnd w:id="22"/>
-    </w:p>
-    <w:p>
-      <w:pPr>
-        <w:ind w:left="360"/>
-        <w:rPr>
-          <w:b/>
-          <w:bCs/>
-          <w:sz w:val="24"/>
-          <w:szCs w:val="24"/>
-          <w:u w:val="single"/>
-        </w:rPr>
-      </w:pPr>
-      <w:r>
-        <w:rPr>
-          <w:sz w:val="24"/>
-          <w:szCs w:val="24"/>
-        </w:rPr>
-        <w:t>Enter area</w:t>
-      </w:r>
-    </w:p>
-    <w:p>
-      <w:pPr>
-        <w:ind w:left="360"/>
-        <w:rPr>
-          <w:sz w:val="24"/>
-          <w:szCs w:val="24"/>
-        </w:rPr>
-      </w:pPr>
-      <w:r>
-        <w:rPr>
-          <w:sz w:val="24"/>
-          <w:szCs w:val="24"/>
-        </w:rPr>
-        <w:t>Analyze environment</w:t>
-      </w:r>
-    </w:p>
-    <w:p>
-      <w:pPr>
-        <w:ind w:left="360"/>
-        <w:rPr>
-          <w:sz w:val="24"/>
-          <w:szCs w:val="24"/>
-        </w:rPr>
-      </w:pPr>
-      <w:r>
-        <w:rPr>
-          <w:sz w:val="24"/>
-          <w:szCs w:val="24"/>
-        </w:rPr>
-        <w:t>Solve puzzle(s)</w:t>
-      </w:r>
-    </w:p>
-    <w:p>
-      <w:pPr>
-        <w:ind w:left="360"/>
-        <w:rPr>
-          <w:sz w:val="24"/>
-          <w:szCs w:val="24"/>
-        </w:rPr>
-      </w:pPr>
-      <w:r>
-        <w:rPr>
-          <w:sz w:val="24"/>
-          <w:szCs w:val="24"/>
-        </w:rPr>
-        <w:t>Collect body part</w:t>
-      </w:r>
-    </w:p>
-    <w:p>
-      <w:pPr>
-        <w:ind w:left="360"/>
-        <w:rPr>
-          <w:sz w:val="24"/>
-          <w:szCs w:val="24"/>
-        </w:rPr>
-      </w:pPr>
-      <w:r>
-        <w:rPr>
-          <w:sz w:val="24"/>
-          <w:szCs w:val="24"/>
-        </w:rPr>
-        <w:t>Learn new ability</w:t>
-      </w:r>
-    </w:p>
-    <w:p>
-      <w:pPr>
-        <w:ind w:left="360"/>
-        <w:rPr>
-          <w:sz w:val="24"/>
-          <w:szCs w:val="24"/>
-        </w:rPr>
-      </w:pPr>
-      <w:r>
-        <w:rPr>
-          <w:sz w:val="24"/>
-          <w:szCs w:val="24"/>
-        </w:rPr>
-        <w:t>Unlock next area</w:t>
-      </w:r>
-    </w:p>
-    <w:p>
-      <w:pPr>
-        <w:ind w:left="1440"/>
-        <w:rPr>
-          <w:sz w:val="24"/>
-          <w:szCs w:val="24"/>
-        </w:rPr>
-      </w:pPr>
-    </w:p>
-    <w:p>
-      <w:pPr>
-        <w:ind w:left="360"/>
-        <w:rPr>
-          <w:b/>
-          <w:bCs/>
-          <w:sz w:val="24"/>
-          <w:szCs w:val="24"/>
-          <w:u w:val="single"/>
-        </w:rPr>
-      </w:pPr>
-      <w:bookmarkStart w:id="23" w:name="Abilities"/>
-      <w:r>
-        <w:rPr>
-          <w:b/>
-          <w:bCs/>
-          <w:sz w:val="24"/>
-          <w:szCs w:val="24"/>
-          <w:u w:val="single"/>
-        </w:rPr>
-        <w:t>4.</w:t>
-      </w:r>
-      <w:r>
-        <w:rPr>
-          <w:b/>
-          <w:bCs/>
-          <w:sz w:val="24"/>
-          <w:szCs w:val="24"/>
-          <w:u w:val="single"/>
-        </w:rPr>
-        <w:t>5</w:t>
-      </w:r>
-      <w:r>
-        <w:rPr>
-          <w:b/>
-          <w:bCs/>
-          <w:sz w:val="24"/>
-          <w:szCs w:val="24"/>
-          <w:u w:val="single"/>
-        </w:rPr>
-        <w:t xml:space="preserve"> </w:t>
-      </w:r>
-      <w:r>
-        <w:rPr>
-          <w:b/>
-          <w:bCs/>
-          <w:sz w:val="24"/>
-          <w:szCs w:val="24"/>
-          <w:u w:val="single"/>
-        </w:rPr>
-        <w:t>Abilities</w:t>
-      </w:r>
-    </w:p>
-    <w:bookmarkEnd w:id="23"/>
-    <w:p>
-      <w:pPr>
-        <w:ind w:left="360"/>
-        <w:rPr>
-          <w:sz w:val="24"/>
-          <w:szCs w:val="24"/>
-        </w:rPr>
-      </w:pPr>
-      <w:r>
-        <w:rPr>
-          <w:sz w:val="24"/>
-          <w:szCs w:val="24"/>
-        </w:rPr>
+        <w:t>Keyboard and mouse</w:t>
+      </w:r>
+    </w:p>
+    <w:p>
+      <w:pPr>
+        <w:ind w:left="360" w:firstLine="360"/>
+        <w:rPr>
+          <w:sz w:val="24"/>
+          <w:szCs w:val="24"/>
+        </w:rPr>
+      </w:pPr>
+      <w:r>
+        <w:rPr>
+          <w:sz w:val="24"/>
+          <w:szCs w:val="24"/>
+        </w:rPr>
+        <w:t>Gamepad</w:t>
+      </w:r>
+    </w:p>
+    <w:p>
+      <w:pPr>
+        <w:ind w:left="360"/>
+        <w:rPr>
+          <w:sz w:val="24"/>
+          <w:szCs w:val="24"/>
+        </w:rPr>
+      </w:pPr>
+      <w:r>
+        <w:rPr>
+          <w:sz w:val="24"/>
+          <w:szCs w:val="24"/>
+        </w:rPr>
+        <w:t>Used device is detected once the game starts</w:t>
+      </w:r>
+      <w:r>
+        <w:rPr>
+          <w:sz w:val="24"/>
+          <w:szCs w:val="24"/>
+        </w:rPr>
+        <w:t xml:space="preserve"> (no continuous detection)</w:t>
+      </w:r>
+    </w:p>
+    <w:p>
+      <w:pPr>
+        <w:ind w:left="360"/>
+        <w:rPr>
+          <w:sz w:val="24"/>
+          <w:szCs w:val="24"/>
+        </w:rPr>
+      </w:pPr>
+      <w:r>
+        <w:rPr>
+          <w:sz w:val="24"/>
+          <w:szCs w:val="24"/>
+        </w:rPr>
+        <w:t>Inputs</w:t>
+      </w:r>
+    </w:p>
+    <w:p>
+      <w:pPr>
+        <w:ind w:left="360"/>
+        <w:rPr>
+          <w:sz w:val="24"/>
+          <w:szCs w:val="24"/>
+        </w:rPr>
+      </w:pPr>
+      <w:r>
+        <w:rPr>
+          <w:sz w:val="24"/>
+          <w:szCs w:val="24"/>
+        </w:rPr>
+        <w:tab/>
         <w:t>Move</w:t>
       </w:r>
     </w:p>
@@ -4637,327 +4956,6 @@
           <w:sz w:val="24"/>
           <w:szCs w:val="24"/>
         </w:rPr>
-        <w:t>Wall run (legs)</w:t>
-      </w:r>
-    </w:p>
-    <w:p>
-      <w:pPr>
-        <w:ind w:left="360"/>
-        <w:rPr>
-          <w:sz w:val="24"/>
-          <w:szCs w:val="24"/>
-        </w:rPr>
-      </w:pPr>
-      <w:r>
-        <w:rPr>
-          <w:sz w:val="24"/>
-          <w:szCs w:val="24"/>
-        </w:rPr>
-        <w:tab/>
-        <w:t>Build up speed to run up</w:t>
-      </w:r>
-      <w:r>
-        <w:rPr>
-          <w:sz w:val="24"/>
-          <w:szCs w:val="24"/>
-        </w:rPr>
-        <w:t xml:space="preserve"> certain</w:t>
-      </w:r>
-      <w:r>
-        <w:rPr>
-          <w:sz w:val="24"/>
-          <w:szCs w:val="24"/>
-        </w:rPr>
-        <w:t xml:space="preserve"> walls</w:t>
-      </w:r>
-    </w:p>
-    <w:p>
-      <w:pPr>
-        <w:ind w:left="360"/>
-        <w:rPr>
-          <w:sz w:val="24"/>
-          <w:szCs w:val="24"/>
-        </w:rPr>
-      </w:pPr>
-      <w:r>
-        <w:rPr>
-          <w:sz w:val="24"/>
-          <w:szCs w:val="24"/>
-        </w:rPr>
-        <w:t>Wind b</w:t>
-      </w:r>
-      <w:r>
-        <w:rPr>
-          <w:sz w:val="24"/>
-          <w:szCs w:val="24"/>
-        </w:rPr>
-        <w:t>reath (torso)</w:t>
-      </w:r>
-    </w:p>
-    <w:p>
-      <w:pPr>
-        <w:ind w:left="360"/>
-        <w:rPr>
-          <w:sz w:val="24"/>
-          <w:szCs w:val="24"/>
-        </w:rPr>
-      </w:pPr>
-      <w:r>
-        <w:rPr>
-          <w:sz w:val="24"/>
-          <w:szCs w:val="24"/>
-        </w:rPr>
-        <w:tab/>
-      </w:r>
-      <w:r>
-        <w:rPr>
-          <w:sz w:val="24"/>
-          <w:szCs w:val="24"/>
-        </w:rPr>
-        <w:t>Charge up to p</w:t>
-      </w:r>
-      <w:r>
-        <w:rPr>
-          <w:sz w:val="24"/>
-          <w:szCs w:val="24"/>
-        </w:rPr>
-        <w:t>ush away movable objects nearby</w:t>
-      </w:r>
-    </w:p>
-    <w:p>
-      <w:pPr>
-        <w:ind w:left="360"/>
-        <w:rPr>
-          <w:sz w:val="24"/>
-          <w:szCs w:val="24"/>
-        </w:rPr>
-      </w:pPr>
-      <w:r>
-        <w:rPr>
-          <w:sz w:val="24"/>
-          <w:szCs w:val="24"/>
-        </w:rPr>
-        <w:t>Hook shot (arm</w:t>
-      </w:r>
-      <w:r>
-        <w:rPr>
-          <w:sz w:val="24"/>
-          <w:szCs w:val="24"/>
-        </w:rPr>
-        <w:t>s</w:t>
-      </w:r>
-      <w:r>
-        <w:rPr>
-          <w:sz w:val="24"/>
-          <w:szCs w:val="24"/>
-        </w:rPr>
-        <w:t>)</w:t>
-      </w:r>
-    </w:p>
-    <w:p>
-      <w:pPr>
-        <w:ind w:left="360"/>
-        <w:rPr>
-          <w:sz w:val="24"/>
-          <w:szCs w:val="24"/>
-        </w:rPr>
-      </w:pPr>
-      <w:r>
-        <w:rPr>
-          <w:sz w:val="24"/>
-          <w:szCs w:val="24"/>
-        </w:rPr>
-        <w:lastRenderedPageBreak/>
-        <w:tab/>
-      </w:r>
-      <w:r>
-        <w:rPr>
-          <w:sz w:val="24"/>
-          <w:szCs w:val="24"/>
-        </w:rPr>
-        <w:t>Aim at a solid surface nearby to be launched towards this location</w:t>
-      </w:r>
-    </w:p>
-    <w:p>
-      <w:pPr>
-        <w:ind w:left="720"/>
-        <w:rPr>
-          <w:sz w:val="24"/>
-          <w:szCs w:val="24"/>
-        </w:rPr>
-      </w:pPr>
-    </w:p>
-    <w:p>
-      <w:pPr>
-        <w:ind w:left="360"/>
-        <w:rPr>
-          <w:b/>
-          <w:bCs/>
-          <w:sz w:val="24"/>
-          <w:szCs w:val="24"/>
-          <w:u w:val="single"/>
-        </w:rPr>
-      </w:pPr>
-      <w:bookmarkStart w:id="24" w:name="Controls"/>
-      <w:r>
-        <w:rPr>
-          <w:b/>
-          <w:bCs/>
-          <w:sz w:val="24"/>
-          <w:szCs w:val="24"/>
-          <w:u w:val="single"/>
-        </w:rPr>
-        <w:t>4.</w:t>
-      </w:r>
-      <w:r>
-        <w:rPr>
-          <w:b/>
-          <w:bCs/>
-          <w:sz w:val="24"/>
-          <w:szCs w:val="24"/>
-          <w:u w:val="single"/>
-        </w:rPr>
-        <w:t>6</w:t>
-      </w:r>
-      <w:r>
-        <w:rPr>
-          <w:b/>
-          <w:bCs/>
-          <w:sz w:val="24"/>
-          <w:szCs w:val="24"/>
-          <w:u w:val="single"/>
-        </w:rPr>
-        <w:t xml:space="preserve"> </w:t>
-      </w:r>
-      <w:r>
-        <w:rPr>
-          <w:b/>
-          <w:bCs/>
-          <w:sz w:val="24"/>
-          <w:szCs w:val="24"/>
-          <w:u w:val="single"/>
-        </w:rPr>
-        <w:t>Controls</w:t>
-      </w:r>
-    </w:p>
-    <w:bookmarkEnd w:id="24"/>
-    <w:p>
-      <w:pPr>
-        <w:ind w:left="360"/>
-        <w:rPr>
-          <w:sz w:val="24"/>
-          <w:szCs w:val="24"/>
-        </w:rPr>
-      </w:pPr>
-      <w:r>
-        <w:rPr>
-          <w:sz w:val="24"/>
-          <w:szCs w:val="24"/>
-        </w:rPr>
-        <w:t>Supported devices</w:t>
-      </w:r>
-    </w:p>
-    <w:p>
-      <w:pPr>
-        <w:ind w:left="360" w:firstLine="360"/>
-        <w:rPr>
-          <w:sz w:val="24"/>
-          <w:szCs w:val="24"/>
-        </w:rPr>
-      </w:pPr>
-      <w:r>
-        <w:rPr>
-          <w:sz w:val="24"/>
-          <w:szCs w:val="24"/>
-        </w:rPr>
-        <w:t>Keyboard and mouse</w:t>
-      </w:r>
-    </w:p>
-    <w:p>
-      <w:pPr>
-        <w:ind w:left="360" w:firstLine="360"/>
-        <w:rPr>
-          <w:sz w:val="24"/>
-          <w:szCs w:val="24"/>
-        </w:rPr>
-      </w:pPr>
-      <w:r>
-        <w:rPr>
-          <w:sz w:val="24"/>
-          <w:szCs w:val="24"/>
-        </w:rPr>
-        <w:t>Gamepad</w:t>
-      </w:r>
-    </w:p>
-    <w:p>
-      <w:pPr>
-        <w:ind w:left="360"/>
-        <w:rPr>
-          <w:sz w:val="24"/>
-          <w:szCs w:val="24"/>
-        </w:rPr>
-      </w:pPr>
-      <w:r>
-        <w:rPr>
-          <w:sz w:val="24"/>
-          <w:szCs w:val="24"/>
-        </w:rPr>
-        <w:t>Used device is detected once the game starts</w:t>
-      </w:r>
-      <w:r>
-        <w:rPr>
-          <w:sz w:val="24"/>
-          <w:szCs w:val="24"/>
-        </w:rPr>
-        <w:t xml:space="preserve"> (no continuous detection)</w:t>
-      </w:r>
-    </w:p>
-    <w:p>
-      <w:pPr>
-        <w:ind w:left="360"/>
-        <w:rPr>
-          <w:sz w:val="24"/>
-          <w:szCs w:val="24"/>
-        </w:rPr>
-      </w:pPr>
-      <w:r>
-        <w:rPr>
-          <w:sz w:val="24"/>
-          <w:szCs w:val="24"/>
-        </w:rPr>
-        <w:t>Inputs</w:t>
-      </w:r>
-    </w:p>
-    <w:p>
-      <w:pPr>
-        <w:ind w:left="360"/>
-        <w:rPr>
-          <w:sz w:val="24"/>
-          <w:szCs w:val="24"/>
-        </w:rPr>
-      </w:pPr>
-      <w:r>
-        <w:rPr>
-          <w:sz w:val="24"/>
-          <w:szCs w:val="24"/>
-        </w:rPr>
-        <w:tab/>
-        <w:t>Move</w:t>
-      </w:r>
-    </w:p>
-    <w:p>
-      <w:pPr>
-        <w:ind w:left="360"/>
-        <w:rPr>
-          <w:sz w:val="24"/>
-          <w:szCs w:val="24"/>
-        </w:rPr>
-      </w:pPr>
-      <w:r>
-        <w:rPr>
-          <w:sz w:val="24"/>
-          <w:szCs w:val="24"/>
-        </w:rPr>
         <w:tab/>
         <w:t>Turn camera</w:t>
       </w:r>
@@ -4995,6 +4993,8 @@
         <w:tab/>
         <w:t>Use hook</w:t>
       </w:r>
+      <w:bookmarkStart w:id="24" w:name="_GoBack"/>
+      <w:bookmarkEnd w:id="24"/>
     </w:p>
     <w:p>
       <w:pPr>
@@ -5044,10 +5044,10 @@
           <w:szCs w:val="24"/>
         </w:rPr>
         <w:drawing>
-          <wp:inline distT="0" distB="0" distL="0" distR="0" wp14:anchorId="4A4DDCA5" wp14:editId="7F7157D8">
-            <wp:extent cx="2623826" cy="1089660"/>
-            <wp:effectExtent l="0" t="0" r="5080" b="0"/>
-            <wp:docPr id="3" name="Grafik 3"/>
+          <wp:inline distT="0" distB="0" distL="0" distR="0" wp14:anchorId="4BC5F109" wp14:editId="57173A4D">
+            <wp:extent cx="3686175" cy="1199772"/>
+            <wp:effectExtent l="0" t="0" r="0" b="635"/>
+            <wp:docPr id="1" name="Grafik 1"/>
             <wp:cNvGraphicFramePr>
               <a:graphicFrameLocks xmlns:a="http://schemas.openxmlformats.org/drawingml/2006/main" noChangeAspect="1"/>
             </wp:cNvGraphicFramePr>
@@ -5076,7 +5076,7 @@
                   <pic:spPr bwMode="auto">
                     <a:xfrm>
                       <a:off x="0" y="0"/>
-                      <a:ext cx="2710434" cy="1125628"/>
+                      <a:ext cx="3764117" cy="1225140"/>
                     </a:xfrm>
                     <a:prstGeom prst="rect">
                       <a:avLst/>
@@ -5099,10 +5099,10 @@
           <w:szCs w:val="24"/>
         </w:rPr>
         <w:drawing>
-          <wp:inline distT="0" distB="0" distL="0" distR="0" wp14:anchorId="50E984AC" wp14:editId="1A587E33">
-            <wp:extent cx="1546860" cy="1040946"/>
-            <wp:effectExtent l="0" t="0" r="0" b="6985"/>
-            <wp:docPr id="4" name="Grafik 4"/>
+          <wp:inline distT="0" distB="0" distL="0" distR="0" wp14:anchorId="5812C020" wp14:editId="6264B7BE">
+            <wp:extent cx="2514600" cy="1224018"/>
+            <wp:effectExtent l="0" t="0" r="0" b="0"/>
+            <wp:docPr id="2" name="Grafik 2"/>
             <wp:cNvGraphicFramePr>
               <a:graphicFrameLocks xmlns:a="http://schemas.openxmlformats.org/drawingml/2006/main" noChangeAspect="1"/>
             </wp:cNvGraphicFramePr>
@@ -5131,7 +5131,7 @@
                   <pic:spPr bwMode="auto">
                     <a:xfrm>
                       <a:off x="0" y="0"/>
-                      <a:ext cx="1578473" cy="1062220"/>
+                      <a:ext cx="2594114" cy="1262723"/>
                     </a:xfrm>
                     <a:prstGeom prst="rect">
                       <a:avLst/>
@@ -8884,7 +8884,7 @@
 </file>
 
 <file path=customXml/itemProps1.xml><?xml version="1.0" encoding="utf-8"?>
-<ds:datastoreItem xmlns:ds="http://schemas.openxmlformats.org/officeDocument/2006/customXml" ds:itemID="{80FE5C9D-04E4-44E8-9F6F-1739B4B9415A}">
+<ds:datastoreItem xmlns:ds="http://schemas.openxmlformats.org/officeDocument/2006/customXml" ds:itemID="{CD6F0A4B-3067-48D1-8668-0D67D3EE940E}">
   <ds:schemaRefs>
     <ds:schemaRef ds:uri="http://schemas.openxmlformats.org/officeDocument/2006/bibliography"/>
   </ds:schemaRefs>

</xml_diff>